<commit_message>
Se agrega ordena formulario en el modulo de usuarios dejando por default la sucursal 1, se corrigen detalles
</commit_message>
<xml_diff>
--- a/Analisis/Pruebas/Pruebas modificaciones.docx
+++ b/Analisis/Pruebas/Pruebas modificaciones.docx
@@ -2,6 +2,112 @@
 <file path=word/document.xml><?xml version="1.0" encoding="utf-8"?>
 <w:document xmlns:wpc="http://schemas.microsoft.com/office/word/2010/wordprocessingCanvas" xmlns:cx="http://schemas.microsoft.com/office/drawing/2014/chartex" xmlns:cx1="http://schemas.microsoft.com/office/drawing/2015/9/8/chartex" xmlns:cx2="http://schemas.microsoft.com/office/drawing/2015/10/21/chartex" xmlns:cx3="http://schemas.microsoft.com/office/drawing/2016/5/9/chartex" xmlns:cx4="http://schemas.microsoft.com/office/drawing/2016/5/10/chartex" xmlns:cx5="http://schemas.microsoft.com/office/drawing/2016/5/11/chartex" xmlns:cx6="http://schemas.microsoft.com/office/drawing/2016/5/12/chartex" xmlns:cx7="http://schemas.microsoft.com/office/drawing/2016/5/13/chartex" xmlns:cx8="http://schemas.microsoft.com/office/drawing/2016/5/14/chartex" xmlns:mc="http://schemas.openxmlformats.org/markup-compatibility/2006" xmlns:aink="http://schemas.microsoft.com/office/drawing/2016/ink" xmlns:am3d="http://schemas.microsoft.com/office/drawing/2017/model3d" xmlns:o="urn:schemas-microsoft-com:office:office" xmlns:r="http://schemas.openxmlformats.org/officeDocument/2006/relationships" xmlns:m="http://schemas.openxmlformats.org/officeDocument/2006/math" xmlns:v="urn:schemas-microsoft-com:vml" xmlns:wp14="http://schemas.microsoft.com/office/word/2010/wordprocessingDrawing" xmlns:wp="http://schemas.openxmlformats.org/drawingml/2006/wordprocessingDrawing" xmlns:w10="urn:schemas-microsoft-com:office:word" xmlns:w="http://schemas.openxmlformats.org/wordprocessingml/2006/main" xmlns:w14="http://schemas.microsoft.com/office/word/2010/wordml" xmlns:w15="http://schemas.microsoft.com/office/word/2012/wordml" xmlns:w16cex="http://schemas.microsoft.com/office/word/2018/wordml/cex" xmlns:w16cid="http://schemas.microsoft.com/office/word/2016/wordml/cid" xmlns:w16="http://schemas.microsoft.com/office/word/2018/wordml" xmlns:w16se="http://schemas.microsoft.com/office/word/2015/wordml/symex" xmlns:wpg="http://schemas.microsoft.com/office/word/2010/wordprocessingGroup" xmlns:wpi="http://schemas.microsoft.com/office/word/2010/wordprocessingInk" xmlns:wne="http://schemas.microsoft.com/office/word/2006/wordml" xmlns:wps="http://schemas.microsoft.com/office/word/2010/wordprocessingShape" mc:Ignorable="w14 w15 w16se w16cid w16 w16cex wp14">
   <w:body>
+    <w:p>
+      <w:pPr>
+        <w:jc w:val="center"/>
+        <w:rPr>
+          <w:b/>
+          <w:bCs/>
+          <w:i/>
+          <w:iCs/>
+          <w:sz w:val="44"/>
+          <w:szCs w:val="44"/>
+        </w:rPr>
+      </w:pPr>
+      <w:r>
+        <w:rPr>
+          <w:b/>
+          <w:bCs/>
+          <w:i/>
+          <w:iCs/>
+          <w:sz w:val="44"/>
+          <w:szCs w:val="44"/>
+        </w:rPr>
+        <w:t>INICIO</w:t>
+      </w:r>
+    </w:p>
+    <w:p>
+      <w:pPr>
+        <w:jc w:val="center"/>
+        <w:rPr>
+          <w:sz w:val="24"/>
+          <w:szCs w:val="24"/>
+        </w:rPr>
+      </w:pPr>
+      <w:r>
+        <w:rPr>
+          <w:sz w:val="24"/>
+          <w:szCs w:val="24"/>
+        </w:rPr>
+        <w:t>Agregar nombre de usuario y rol del usuario que esta logueado</w:t>
+      </w:r>
+    </w:p>
+    <w:p>
+      <w:pPr>
+        <w:jc w:val="center"/>
+        <w:rPr>
+          <w:b/>
+          <w:bCs/>
+          <w:i/>
+          <w:iCs/>
+          <w:sz w:val="44"/>
+          <w:szCs w:val="44"/>
+        </w:rPr>
+      </w:pPr>
+      <w:r>
+        <w:rPr>
+          <w:noProof/>
+        </w:rPr>
+        <w:drawing>
+          <wp:inline distT="0" distB="0" distL="0" distR="0" wp14:anchorId="0FD0402A" wp14:editId="433A3452">
+            <wp:extent cx="2324100" cy="1333500"/>
+            <wp:effectExtent l="0" t="0" r="0" b="0"/>
+            <wp:docPr id="2" name="Imagen 2"/>
+            <wp:cNvGraphicFramePr>
+              <a:graphicFrameLocks xmlns:a="http://schemas.openxmlformats.org/drawingml/2006/main" noChangeAspect="1"/>
+            </wp:cNvGraphicFramePr>
+            <a:graphic xmlns:a="http://schemas.openxmlformats.org/drawingml/2006/main">
+              <a:graphicData uri="http://schemas.openxmlformats.org/drawingml/2006/picture">
+                <pic:pic xmlns:pic="http://schemas.openxmlformats.org/drawingml/2006/picture">
+                  <pic:nvPicPr>
+                    <pic:cNvPr id="1" name=""/>
+                    <pic:cNvPicPr/>
+                  </pic:nvPicPr>
+                  <pic:blipFill>
+                    <a:blip r:embed="rId4"/>
+                    <a:stretch>
+                      <a:fillRect/>
+                    </a:stretch>
+                  </pic:blipFill>
+                  <pic:spPr>
+                    <a:xfrm>
+                      <a:off x="0" y="0"/>
+                      <a:ext cx="2324100" cy="1333500"/>
+                    </a:xfrm>
+                    <a:prstGeom prst="rect">
+                      <a:avLst/>
+                    </a:prstGeom>
+                  </pic:spPr>
+                </pic:pic>
+              </a:graphicData>
+            </a:graphic>
+          </wp:inline>
+        </w:drawing>
+      </w:r>
+    </w:p>
+    <w:p>
+      <w:pPr>
+        <w:jc w:val="center"/>
+        <w:rPr>
+          <w:b/>
+          <w:bCs/>
+          <w:i/>
+          <w:iCs/>
+          <w:sz w:val="44"/>
+          <w:szCs w:val="44"/>
+        </w:rPr>
+      </w:pPr>
+    </w:p>
     <w:p>
       <w:pPr>
         <w:jc w:val="center"/>
@@ -70,7 +176,7 @@
                     <pic:cNvPicPr/>
                   </pic:nvPicPr>
                   <pic:blipFill rotWithShape="1">
-                    <a:blip r:embed="rId4"/>
+                    <a:blip r:embed="rId5"/>
                     <a:srcRect r="307"/>
                     <a:stretch/>
                   </pic:blipFill>
@@ -126,82 +232,12 @@
         <w:rPr>
           <w:noProof/>
         </w:rPr>
+        <w:lastRenderedPageBreak/>
         <w:drawing>
           <wp:inline distT="0" distB="0" distL="0" distR="0" wp14:anchorId="52B127A0" wp14:editId="714A1105">
             <wp:extent cx="5095875" cy="3067050"/>
             <wp:effectExtent l="0" t="0" r="9525" b="0"/>
             <wp:docPr id="3" name="Imagen 3"/>
-            <wp:cNvGraphicFramePr>
-              <a:graphicFrameLocks xmlns:a="http://schemas.openxmlformats.org/drawingml/2006/main" noChangeAspect="1"/>
-            </wp:cNvGraphicFramePr>
-            <a:graphic xmlns:a="http://schemas.openxmlformats.org/drawingml/2006/main">
-              <a:graphicData uri="http://schemas.openxmlformats.org/drawingml/2006/picture">
-                <pic:pic xmlns:pic="http://schemas.openxmlformats.org/drawingml/2006/picture">
-                  <pic:nvPicPr>
-                    <pic:cNvPr id="1" name=""/>
-                    <pic:cNvPicPr/>
-                  </pic:nvPicPr>
-                  <pic:blipFill>
-                    <a:blip r:embed="rId5"/>
-                    <a:stretch>
-                      <a:fillRect/>
-                    </a:stretch>
-                  </pic:blipFill>
-                  <pic:spPr>
-                    <a:xfrm>
-                      <a:off x="0" y="0"/>
-                      <a:ext cx="5095875" cy="3067050"/>
-                    </a:xfrm>
-                    <a:prstGeom prst="rect">
-                      <a:avLst/>
-                    </a:prstGeom>
-                  </pic:spPr>
-                </pic:pic>
-              </a:graphicData>
-            </a:graphic>
-          </wp:inline>
-        </w:drawing>
-      </w:r>
-    </w:p>
-    <w:p>
-      <w:pPr>
-        <w:rPr>
-          <w:sz w:val="24"/>
-          <w:szCs w:val="24"/>
-        </w:rPr>
-      </w:pPr>
-    </w:p>
-    <w:p>
-      <w:pPr>
-        <w:rPr>
-          <w:sz w:val="24"/>
-          <w:szCs w:val="24"/>
-        </w:rPr>
-      </w:pPr>
-      <w:r>
-        <w:rPr>
-          <w:sz w:val="24"/>
-          <w:szCs w:val="24"/>
-        </w:rPr>
-        <w:t>Elimino y no se elimina, falta filtro para que solo muestre los activos.</w:t>
-      </w:r>
-    </w:p>
-    <w:p>
-      <w:pPr>
-        <w:rPr>
-          <w:sz w:val="24"/>
-          <w:szCs w:val="24"/>
-        </w:rPr>
-      </w:pPr>
-      <w:r>
-        <w:rPr>
-          <w:noProof/>
-        </w:rPr>
-        <w:drawing>
-          <wp:inline distT="0" distB="0" distL="0" distR="0" wp14:anchorId="76B5998B" wp14:editId="18A6B50A">
-            <wp:extent cx="5400040" cy="1650365"/>
-            <wp:effectExtent l="0" t="0" r="0" b="6985"/>
-            <wp:docPr id="4" name="Imagen 4"/>
             <wp:cNvGraphicFramePr>
               <a:graphicFrameLocks xmlns:a="http://schemas.openxmlformats.org/drawingml/2006/main" noChangeAspect="1"/>
             </wp:cNvGraphicFramePr>
@@ -221,7 +257,7 @@
                   <pic:spPr>
                     <a:xfrm>
                       <a:off x="0" y="0"/>
-                      <a:ext cx="5400040" cy="1650365"/>
+                      <a:ext cx="5095875" cy="3067050"/>
                     </a:xfrm>
                     <a:prstGeom prst="rect">
                       <a:avLst/>
@@ -241,29 +277,20 @@
           <w:szCs w:val="24"/>
         </w:rPr>
       </w:pPr>
-      <w:proofErr w:type="gramStart"/>
-      <w:r>
-        <w:rPr>
-          <w:sz w:val="24"/>
-          <w:szCs w:val="24"/>
-        </w:rPr>
-        <w:lastRenderedPageBreak/>
-        <w:t xml:space="preserve">En apellido materno es correcto que se concatene la palabra </w:t>
-      </w:r>
-      <w:r>
-        <w:rPr>
-          <w:sz w:val="24"/>
-          <w:szCs w:val="24"/>
-        </w:rPr>
-        <w:t>baja?</w:t>
-      </w:r>
-      <w:proofErr w:type="gramEnd"/>
-      <w:r>
-        <w:rPr>
-          <w:sz w:val="24"/>
-          <w:szCs w:val="24"/>
-        </w:rPr>
-        <w:t>, eso ocasiona que cuando le doy guardar se guarde la palabra baja en el campo apellido materno</w:t>
+    </w:p>
+    <w:p>
+      <w:pPr>
+        <w:rPr>
+          <w:sz w:val="24"/>
+          <w:szCs w:val="24"/>
+        </w:rPr>
+      </w:pPr>
+      <w:r>
+        <w:rPr>
+          <w:sz w:val="24"/>
+          <w:szCs w:val="24"/>
+        </w:rPr>
+        <w:t>Elimino y no se elimina, falta filtro para que solo muestre los activos.</w:t>
       </w:r>
     </w:p>
     <w:p>
@@ -278,10 +305,10 @@
           <w:noProof/>
         </w:rPr>
         <w:drawing>
-          <wp:inline distT="0" distB="0" distL="0" distR="0" wp14:anchorId="4535F53D" wp14:editId="448446D2">
-            <wp:extent cx="5400040" cy="4201795"/>
-            <wp:effectExtent l="0" t="0" r="0" b="8255"/>
-            <wp:docPr id="6" name="Imagen 6"/>
+          <wp:inline distT="0" distB="0" distL="0" distR="0" wp14:anchorId="76B5998B" wp14:editId="18A6B50A">
+            <wp:extent cx="5400040" cy="1650365"/>
+            <wp:effectExtent l="0" t="0" r="0" b="6985"/>
+            <wp:docPr id="4" name="Imagen 4"/>
             <wp:cNvGraphicFramePr>
               <a:graphicFrameLocks xmlns:a="http://schemas.openxmlformats.org/drawingml/2006/main" noChangeAspect="1"/>
             </wp:cNvGraphicFramePr>
@@ -301,7 +328,7 @@
                   <pic:spPr>
                     <a:xfrm>
                       <a:off x="0" y="0"/>
-                      <a:ext cx="5400040" cy="4201795"/>
+                      <a:ext cx="5400040" cy="1650365"/>
                     </a:xfrm>
                     <a:prstGeom prst="rect">
                       <a:avLst/>
@@ -326,7 +353,14 @@
           <w:sz w:val="24"/>
           <w:szCs w:val="24"/>
         </w:rPr>
-        <w:t>Sugiero que en la columna nombre salga el nombre completo es decir nombre y apellidos.</w:t>
+        <w:t xml:space="preserve">En apellido materno es correcto que se concatene la palabra </w:t>
+      </w:r>
+      <w:r>
+        <w:rPr>
+          <w:sz w:val="24"/>
+          <w:szCs w:val="24"/>
+        </w:rPr>
+        <w:t>baja?, eso ocasiona que cuando le doy guardar se guarde la palabra baja en el campo apellido materno</w:t>
       </w:r>
     </w:p>
     <w:p>
@@ -340,11 +374,12 @@
         <w:rPr>
           <w:noProof/>
         </w:rPr>
+        <w:lastRenderedPageBreak/>
         <w:drawing>
-          <wp:inline distT="0" distB="0" distL="0" distR="0" wp14:anchorId="6FF64CFF" wp14:editId="15E84BE1">
-            <wp:extent cx="5400040" cy="2489835"/>
-            <wp:effectExtent l="0" t="0" r="0" b="5715"/>
-            <wp:docPr id="7" name="Imagen 7"/>
+          <wp:inline distT="0" distB="0" distL="0" distR="0" wp14:anchorId="4535F53D" wp14:editId="448446D2">
+            <wp:extent cx="5400040" cy="4201795"/>
+            <wp:effectExtent l="0" t="0" r="0" b="8255"/>
+            <wp:docPr id="6" name="Imagen 6"/>
             <wp:cNvGraphicFramePr>
               <a:graphicFrameLocks xmlns:a="http://schemas.openxmlformats.org/drawingml/2006/main" noChangeAspect="1"/>
             </wp:cNvGraphicFramePr>
@@ -364,7 +399,7 @@
                   <pic:spPr>
                     <a:xfrm>
                       <a:off x="0" y="0"/>
-                      <a:ext cx="5400040" cy="2489835"/>
+                      <a:ext cx="5400040" cy="4201795"/>
                     </a:xfrm>
                     <a:prstGeom prst="rect">
                       <a:avLst/>
@@ -380,71 +415,23 @@
     <w:p>
       <w:pPr>
         <w:rPr>
-          <w:b/>
-          <w:bCs/>
-          <w:i/>
-          <w:iCs/>
-          <w:sz w:val="36"/>
-          <w:szCs w:val="36"/>
-        </w:rPr>
-      </w:pPr>
-    </w:p>
-    <w:p>
-      <w:pPr>
-        <w:rPr>
-          <w:b/>
-          <w:bCs/>
-          <w:i/>
-          <w:iCs/>
-          <w:sz w:val="36"/>
-          <w:szCs w:val="36"/>
-        </w:rPr>
-      </w:pPr>
-    </w:p>
-    <w:p>
-      <w:pPr>
-        <w:rPr>
-          <w:b/>
-          <w:bCs/>
-          <w:i/>
-          <w:iCs/>
-          <w:sz w:val="36"/>
-          <w:szCs w:val="36"/>
-        </w:rPr>
-      </w:pPr>
-      <w:r>
-        <w:rPr>
-          <w:b/>
-          <w:bCs/>
-          <w:i/>
-          <w:iCs/>
-          <w:sz w:val="36"/>
-          <w:szCs w:val="36"/>
-        </w:rPr>
-        <w:lastRenderedPageBreak/>
-        <w:t>ESTACIONES</w:t>
-      </w:r>
-    </w:p>
-    <w:p>
-      <w:pPr>
-        <w:rPr>
-          <w:sz w:val="20"/>
-          <w:szCs w:val="20"/>
-        </w:rPr>
-      </w:pPr>
-      <w:r>
-        <w:rPr>
-          <w:sz w:val="20"/>
-          <w:szCs w:val="20"/>
-        </w:rPr>
-        <w:t>Cambiar icono a pregunta</w:t>
-      </w:r>
-    </w:p>
-    <w:p>
-      <w:pPr>
-        <w:rPr>
-          <w:sz w:val="20"/>
-          <w:szCs w:val="20"/>
+          <w:sz w:val="24"/>
+          <w:szCs w:val="24"/>
+        </w:rPr>
+      </w:pPr>
+      <w:r>
+        <w:rPr>
+          <w:sz w:val="24"/>
+          <w:szCs w:val="24"/>
+        </w:rPr>
+        <w:t>Sugiero que en la columna nombre salga el nombre completo es decir nombre y apellidos.</w:t>
+      </w:r>
+    </w:p>
+    <w:p>
+      <w:pPr>
+        <w:rPr>
+          <w:sz w:val="24"/>
+          <w:szCs w:val="24"/>
         </w:rPr>
       </w:pPr>
       <w:r>
@@ -452,10 +439,10 @@
           <w:noProof/>
         </w:rPr>
         <w:drawing>
-          <wp:inline distT="0" distB="0" distL="0" distR="0" wp14:anchorId="0CAD1F01" wp14:editId="2FC4FFC8">
-            <wp:extent cx="5400040" cy="3390900"/>
-            <wp:effectExtent l="0" t="0" r="0" b="0"/>
-            <wp:docPr id="8" name="Imagen 8"/>
+          <wp:inline distT="0" distB="0" distL="0" distR="0" wp14:anchorId="6FF64CFF" wp14:editId="15E84BE1">
+            <wp:extent cx="5400040" cy="2489835"/>
+            <wp:effectExtent l="0" t="0" r="0" b="5715"/>
+            <wp:docPr id="7" name="Imagen 7"/>
             <wp:cNvGraphicFramePr>
               <a:graphicFrameLocks xmlns:a="http://schemas.openxmlformats.org/drawingml/2006/main" noChangeAspect="1"/>
             </wp:cNvGraphicFramePr>
@@ -475,7 +462,7 @@
                   <pic:spPr>
                     <a:xfrm>
                       <a:off x="0" y="0"/>
-                      <a:ext cx="5400040" cy="3390900"/>
+                      <a:ext cx="5400040" cy="2489835"/>
                     </a:xfrm>
                     <a:prstGeom prst="rect">
                       <a:avLst/>
@@ -491,6 +478,53 @@
     <w:p>
       <w:pPr>
         <w:rPr>
+          <w:b/>
+          <w:bCs/>
+          <w:i/>
+          <w:iCs/>
+          <w:sz w:val="36"/>
+          <w:szCs w:val="36"/>
+        </w:rPr>
+      </w:pPr>
+    </w:p>
+    <w:p>
+      <w:pPr>
+        <w:rPr>
+          <w:b/>
+          <w:bCs/>
+          <w:i/>
+          <w:iCs/>
+          <w:sz w:val="36"/>
+          <w:szCs w:val="36"/>
+        </w:rPr>
+      </w:pPr>
+    </w:p>
+    <w:p>
+      <w:pPr>
+        <w:rPr>
+          <w:b/>
+          <w:bCs/>
+          <w:i/>
+          <w:iCs/>
+          <w:sz w:val="36"/>
+          <w:szCs w:val="36"/>
+        </w:rPr>
+      </w:pPr>
+      <w:r>
+        <w:rPr>
+          <w:b/>
+          <w:bCs/>
+          <w:i/>
+          <w:iCs/>
+          <w:sz w:val="36"/>
+          <w:szCs w:val="36"/>
+        </w:rPr>
+        <w:t>ESTACIONES</w:t>
+      </w:r>
+    </w:p>
+    <w:p>
+      <w:pPr>
+        <w:rPr>
           <w:sz w:val="20"/>
           <w:szCs w:val="20"/>
         </w:rPr>
@@ -500,7 +534,7 @@
           <w:sz w:val="20"/>
           <w:szCs w:val="20"/>
         </w:rPr>
-        <w:t>Al eliminar la estación sale mensaje de que fue actualizada</w:t>
+        <w:t>Cambiar icono a pregunta</w:t>
       </w:r>
     </w:p>
     <w:p>
@@ -514,11 +548,12 @@
         <w:rPr>
           <w:noProof/>
         </w:rPr>
+        <w:lastRenderedPageBreak/>
         <w:drawing>
-          <wp:inline distT="0" distB="0" distL="0" distR="0" wp14:anchorId="5130DE1E" wp14:editId="5AC6063B">
-            <wp:extent cx="4114800" cy="1143000"/>
+          <wp:inline distT="0" distB="0" distL="0" distR="0" wp14:anchorId="0CAD1F01" wp14:editId="2FC4FFC8">
+            <wp:extent cx="5400040" cy="3390900"/>
             <wp:effectExtent l="0" t="0" r="0" b="0"/>
-            <wp:docPr id="9" name="Imagen 9"/>
+            <wp:docPr id="8" name="Imagen 8"/>
             <wp:cNvGraphicFramePr>
               <a:graphicFrameLocks xmlns:a="http://schemas.openxmlformats.org/drawingml/2006/main" noChangeAspect="1"/>
             </wp:cNvGraphicFramePr>
@@ -538,7 +573,7 @@
                   <pic:spPr>
                     <a:xfrm>
                       <a:off x="0" y="0"/>
-                      <a:ext cx="4114800" cy="1143000"/>
+                      <a:ext cx="5400040" cy="3390900"/>
                     </a:xfrm>
                     <a:prstGeom prst="rect">
                       <a:avLst/>
@@ -558,58 +593,30 @@
           <w:szCs w:val="20"/>
         </w:rPr>
       </w:pPr>
-    </w:p>
-    <w:p>
-      <w:pPr>
-        <w:rPr>
-          <w:b/>
-          <w:bCs/>
-          <w:sz w:val="32"/>
-          <w:szCs w:val="32"/>
-        </w:rPr>
-      </w:pPr>
-      <w:r>
-        <w:rPr>
-          <w:b/>
-          <w:bCs/>
-          <w:sz w:val="32"/>
-          <w:szCs w:val="32"/>
-        </w:rPr>
-        <w:t>PROVEEDORES</w:t>
-      </w:r>
-    </w:p>
-    <w:p>
-      <w:pPr>
-        <w:rPr>
-          <w:sz w:val="24"/>
-          <w:szCs w:val="24"/>
-        </w:rPr>
-      </w:pPr>
-      <w:r>
-        <w:rPr>
-          <w:sz w:val="24"/>
-          <w:szCs w:val="24"/>
-        </w:rPr>
-        <w:t>Cambiar icono a pregunta</w:t>
-      </w:r>
-    </w:p>
-    <w:p>
-      <w:pPr>
-        <w:rPr>
-          <w:sz w:val="24"/>
-          <w:szCs w:val="24"/>
+      <w:r>
+        <w:rPr>
+          <w:sz w:val="20"/>
+          <w:szCs w:val="20"/>
+        </w:rPr>
+        <w:t>Al eliminar la estación sale mensaje de que fue actualizada</w:t>
+      </w:r>
+    </w:p>
+    <w:p>
+      <w:pPr>
+        <w:rPr>
+          <w:sz w:val="20"/>
+          <w:szCs w:val="20"/>
         </w:rPr>
       </w:pPr>
       <w:r>
         <w:rPr>
           <w:noProof/>
         </w:rPr>
-        <w:lastRenderedPageBreak/>
         <w:drawing>
-          <wp:inline distT="0" distB="0" distL="0" distR="0" wp14:anchorId="59BC6828" wp14:editId="47208210">
-            <wp:extent cx="5400040" cy="4384040"/>
+          <wp:inline distT="0" distB="0" distL="0" distR="0" wp14:anchorId="5130DE1E" wp14:editId="5AC6063B">
+            <wp:extent cx="4114800" cy="1143000"/>
             <wp:effectExtent l="0" t="0" r="0" b="0"/>
-            <wp:docPr id="10" name="Imagen 10"/>
+            <wp:docPr id="9" name="Imagen 9"/>
             <wp:cNvGraphicFramePr>
               <a:graphicFrameLocks xmlns:a="http://schemas.openxmlformats.org/drawingml/2006/main" noChangeAspect="1"/>
             </wp:cNvGraphicFramePr>
@@ -629,7 +636,7 @@
                   <pic:spPr>
                     <a:xfrm>
                       <a:off x="0" y="0"/>
-                      <a:ext cx="5400040" cy="4384040"/>
+                      <a:ext cx="4114800" cy="1143000"/>
                     </a:xfrm>
                     <a:prstGeom prst="rect">
                       <a:avLst/>
@@ -645,23 +652,43 @@
     <w:p>
       <w:pPr>
         <w:rPr>
-          <w:sz w:val="24"/>
-          <w:szCs w:val="24"/>
-        </w:rPr>
-      </w:pPr>
-      <w:r>
-        <w:rPr>
-          <w:sz w:val="24"/>
-          <w:szCs w:val="24"/>
-        </w:rPr>
-        <w:t>Cuando elimino dice que el proveedor se ha modificado</w:t>
-      </w:r>
-      <w:r>
-        <w:rPr>
-          <w:sz w:val="24"/>
-          <w:szCs w:val="24"/>
-        </w:rPr>
-        <w:t>.</w:t>
+          <w:sz w:val="20"/>
+          <w:szCs w:val="20"/>
+        </w:rPr>
+      </w:pPr>
+    </w:p>
+    <w:p>
+      <w:pPr>
+        <w:rPr>
+          <w:b/>
+          <w:bCs/>
+          <w:sz w:val="32"/>
+          <w:szCs w:val="32"/>
+        </w:rPr>
+      </w:pPr>
+      <w:r>
+        <w:rPr>
+          <w:b/>
+          <w:bCs/>
+          <w:sz w:val="32"/>
+          <w:szCs w:val="32"/>
+        </w:rPr>
+        <w:t>PROVEEDORES</w:t>
+      </w:r>
+    </w:p>
+    <w:p>
+      <w:pPr>
+        <w:rPr>
+          <w:sz w:val="24"/>
+          <w:szCs w:val="24"/>
+        </w:rPr>
+      </w:pPr>
+      <w:r>
+        <w:rPr>
+          <w:sz w:val="24"/>
+          <w:szCs w:val="24"/>
+        </w:rPr>
+        <w:t>Cambiar icono a pregunta</w:t>
       </w:r>
     </w:p>
     <w:p>
@@ -675,11 +702,12 @@
         <w:rPr>
           <w:noProof/>
         </w:rPr>
+        <w:lastRenderedPageBreak/>
         <w:drawing>
-          <wp:inline distT="0" distB="0" distL="0" distR="0" wp14:anchorId="29B74F2B" wp14:editId="7864FD68">
-            <wp:extent cx="3924300" cy="1333500"/>
+          <wp:inline distT="0" distB="0" distL="0" distR="0" wp14:anchorId="59BC6828" wp14:editId="47208210">
+            <wp:extent cx="5400040" cy="4384040"/>
             <wp:effectExtent l="0" t="0" r="0" b="0"/>
-            <wp:docPr id="11" name="Imagen 11"/>
+            <wp:docPr id="10" name="Imagen 10"/>
             <wp:cNvGraphicFramePr>
               <a:graphicFrameLocks xmlns:a="http://schemas.openxmlformats.org/drawingml/2006/main" noChangeAspect="1"/>
             </wp:cNvGraphicFramePr>
@@ -699,7 +727,7 @@
                   <pic:spPr>
                     <a:xfrm>
                       <a:off x="0" y="0"/>
-                      <a:ext cx="3924300" cy="1333500"/>
+                      <a:ext cx="5400040" cy="4384040"/>
                     </a:xfrm>
                     <a:prstGeom prst="rect">
                       <a:avLst/>
@@ -721,146 +749,17 @@
       </w:pPr>
       <w:r>
         <w:rPr>
-          <w:b/>
-          <w:bCs/>
-          <w:i/>
-          <w:iCs/>
-          <w:sz w:val="32"/>
-          <w:szCs w:val="32"/>
-        </w:rPr>
-        <w:t>Venta</w:t>
-      </w:r>
-      <w:r>
-        <w:rPr>
-          <w:b/>
-          <w:bCs/>
-          <w:i/>
-          <w:iCs/>
-          <w:sz w:val="32"/>
-          <w:szCs w:val="32"/>
-        </w:rPr>
-        <w:t>s(pendiente)</w:t>
-      </w:r>
-    </w:p>
-    <w:p>
-      <w:pPr>
-        <w:rPr>
-          <w:b/>
-          <w:bCs/>
-          <w:i/>
-          <w:iCs/>
-          <w:sz w:val="32"/>
-          <w:szCs w:val="32"/>
-        </w:rPr>
-      </w:pPr>
-      <w:r>
-        <w:rPr>
-          <w:b/>
-          <w:bCs/>
-          <w:i/>
-          <w:iCs/>
-          <w:sz w:val="32"/>
-          <w:szCs w:val="32"/>
-        </w:rPr>
-        <w:t>Compras</w:t>
-      </w:r>
-      <w:r>
-        <w:rPr>
-          <w:b/>
-          <w:bCs/>
-          <w:i/>
-          <w:iCs/>
-          <w:sz w:val="32"/>
-          <w:szCs w:val="32"/>
-        </w:rPr>
-        <w:t xml:space="preserve"> (pendiente por que marca error al consultar proveedores)</w:t>
-      </w:r>
-    </w:p>
-    <w:p>
-      <w:pPr>
-        <w:rPr>
-          <w:b/>
-          <w:bCs/>
-          <w:i/>
-          <w:iCs/>
-          <w:sz w:val="32"/>
-          <w:szCs w:val="32"/>
-        </w:rPr>
-      </w:pPr>
-    </w:p>
-    <w:p>
-      <w:pPr>
-        <w:rPr>
-          <w:b/>
-          <w:bCs/>
-          <w:i/>
-          <w:iCs/>
-          <w:sz w:val="32"/>
-          <w:szCs w:val="32"/>
-        </w:rPr>
-      </w:pPr>
-    </w:p>
-    <w:p>
-      <w:pPr>
-        <w:rPr>
-          <w:b/>
-          <w:bCs/>
-          <w:i/>
-          <w:iCs/>
-          <w:sz w:val="32"/>
-          <w:szCs w:val="32"/>
-        </w:rPr>
-      </w:pPr>
-    </w:p>
-    <w:p>
-      <w:pPr>
-        <w:rPr>
-          <w:b/>
-          <w:bCs/>
-          <w:i/>
-          <w:iCs/>
-          <w:sz w:val="32"/>
-          <w:szCs w:val="32"/>
-        </w:rPr>
-      </w:pPr>
-    </w:p>
-    <w:p>
-      <w:pPr>
-        <w:rPr>
-          <w:b/>
-          <w:bCs/>
-          <w:i/>
-          <w:iCs/>
-          <w:sz w:val="32"/>
-          <w:szCs w:val="32"/>
-        </w:rPr>
-      </w:pPr>
-      <w:r>
-        <w:rPr>
-          <w:b/>
-          <w:bCs/>
-          <w:i/>
-          <w:iCs/>
-          <w:sz w:val="32"/>
-          <w:szCs w:val="32"/>
-        </w:rPr>
-        <w:lastRenderedPageBreak/>
-        <w:t>Clientes</w:t>
-      </w:r>
-    </w:p>
-    <w:p>
-      <w:pPr>
-        <w:rPr>
-          <w:sz w:val="24"/>
-          <w:szCs w:val="24"/>
-        </w:rPr>
-      </w:pPr>
-      <w:r>
-        <w:rPr>
-          <w:sz w:val="24"/>
-          <w:szCs w:val="24"/>
-        </w:rPr>
-        <w:t>Cambiar icono a pregunta</w:t>
+          <w:sz w:val="24"/>
+          <w:szCs w:val="24"/>
+        </w:rPr>
+        <w:t>Cuando elimino dice que el proveedor se ha modificado</w:t>
+      </w:r>
+      <w:r>
+        <w:rPr>
+          <w:sz w:val="24"/>
+          <w:szCs w:val="24"/>
+        </w:rPr>
+        <w:t>.</w:t>
       </w:r>
     </w:p>
     <w:p>
@@ -875,10 +774,10 @@
           <w:noProof/>
         </w:rPr>
         <w:drawing>
-          <wp:inline distT="0" distB="0" distL="0" distR="0" wp14:anchorId="74972B0F" wp14:editId="665BDA87">
-            <wp:extent cx="5057775" cy="3924300"/>
-            <wp:effectExtent l="0" t="0" r="9525" b="0"/>
-            <wp:docPr id="12" name="Imagen 12"/>
+          <wp:inline distT="0" distB="0" distL="0" distR="0" wp14:anchorId="29B74F2B" wp14:editId="7864FD68">
+            <wp:extent cx="3924300" cy="1333500"/>
+            <wp:effectExtent l="0" t="0" r="0" b="0"/>
+            <wp:docPr id="11" name="Imagen 11"/>
             <wp:cNvGraphicFramePr>
               <a:graphicFrameLocks xmlns:a="http://schemas.openxmlformats.org/drawingml/2006/main" noChangeAspect="1"/>
             </wp:cNvGraphicFramePr>
@@ -898,7 +797,7 @@
                   <pic:spPr>
                     <a:xfrm>
                       <a:off x="0" y="0"/>
-                      <a:ext cx="5057775" cy="3924300"/>
+                      <a:ext cx="3924300" cy="1333500"/>
                     </a:xfrm>
                     <a:prstGeom prst="rect">
                       <a:avLst/>
@@ -914,6 +813,12 @@
     <w:p>
       <w:pPr>
         <w:rPr>
+          <w:sz w:val="24"/>
+          <w:szCs w:val="24"/>
+        </w:rPr>
+      </w:pPr>
+      <w:r>
+        <w:rPr>
           <w:b/>
           <w:bCs/>
           <w:i/>
@@ -921,21 +826,139 @@
           <w:sz w:val="32"/>
           <w:szCs w:val="32"/>
         </w:rPr>
-      </w:pPr>
-    </w:p>
-    <w:p>
-      <w:pPr>
-        <w:rPr>
-          <w:sz w:val="24"/>
-          <w:szCs w:val="24"/>
-        </w:rPr>
-      </w:pPr>
-      <w:r>
-        <w:rPr>
-          <w:sz w:val="24"/>
-          <w:szCs w:val="24"/>
-        </w:rPr>
-        <w:t>Al eliminar cliente sale alerta de que se ha modificado.</w:t>
+        <w:t>Venta</w:t>
+      </w:r>
+      <w:r>
+        <w:rPr>
+          <w:b/>
+          <w:bCs/>
+          <w:i/>
+          <w:iCs/>
+          <w:sz w:val="32"/>
+          <w:szCs w:val="32"/>
+        </w:rPr>
+        <w:t>s(pendiente)</w:t>
+      </w:r>
+    </w:p>
+    <w:p>
+      <w:pPr>
+        <w:rPr>
+          <w:b/>
+          <w:bCs/>
+          <w:i/>
+          <w:iCs/>
+          <w:sz w:val="32"/>
+          <w:szCs w:val="32"/>
+        </w:rPr>
+      </w:pPr>
+      <w:r>
+        <w:rPr>
+          <w:b/>
+          <w:bCs/>
+          <w:i/>
+          <w:iCs/>
+          <w:sz w:val="32"/>
+          <w:szCs w:val="32"/>
+        </w:rPr>
+        <w:t>Compras</w:t>
+      </w:r>
+      <w:r>
+        <w:rPr>
+          <w:b/>
+          <w:bCs/>
+          <w:i/>
+          <w:iCs/>
+          <w:sz w:val="32"/>
+          <w:szCs w:val="32"/>
+        </w:rPr>
+        <w:t xml:space="preserve"> (pendiente por que marca error al consultar proveedores)</w:t>
+      </w:r>
+    </w:p>
+    <w:p>
+      <w:pPr>
+        <w:rPr>
+          <w:b/>
+          <w:bCs/>
+          <w:i/>
+          <w:iCs/>
+          <w:sz w:val="32"/>
+          <w:szCs w:val="32"/>
+        </w:rPr>
+      </w:pPr>
+    </w:p>
+    <w:p>
+      <w:pPr>
+        <w:rPr>
+          <w:b/>
+          <w:bCs/>
+          <w:i/>
+          <w:iCs/>
+          <w:sz w:val="32"/>
+          <w:szCs w:val="32"/>
+        </w:rPr>
+      </w:pPr>
+    </w:p>
+    <w:p>
+      <w:pPr>
+        <w:rPr>
+          <w:b/>
+          <w:bCs/>
+          <w:i/>
+          <w:iCs/>
+          <w:sz w:val="32"/>
+          <w:szCs w:val="32"/>
+        </w:rPr>
+      </w:pPr>
+    </w:p>
+    <w:p>
+      <w:pPr>
+        <w:rPr>
+          <w:b/>
+          <w:bCs/>
+          <w:i/>
+          <w:iCs/>
+          <w:sz w:val="32"/>
+          <w:szCs w:val="32"/>
+        </w:rPr>
+      </w:pPr>
+    </w:p>
+    <w:p>
+      <w:pPr>
+        <w:rPr>
+          <w:b/>
+          <w:bCs/>
+          <w:i/>
+          <w:iCs/>
+          <w:sz w:val="32"/>
+          <w:szCs w:val="32"/>
+        </w:rPr>
+      </w:pPr>
+      <w:r>
+        <w:rPr>
+          <w:b/>
+          <w:bCs/>
+          <w:i/>
+          <w:iCs/>
+          <w:sz w:val="32"/>
+          <w:szCs w:val="32"/>
+        </w:rPr>
+        <w:lastRenderedPageBreak/>
+        <w:t>Clientes</w:t>
+      </w:r>
+    </w:p>
+    <w:p>
+      <w:pPr>
+        <w:rPr>
+          <w:sz w:val="24"/>
+          <w:szCs w:val="24"/>
+        </w:rPr>
+      </w:pPr>
+      <w:r>
+        <w:rPr>
+          <w:sz w:val="24"/>
+          <w:szCs w:val="24"/>
+        </w:rPr>
+        <w:t>Cambiar icono a pregunta</w:t>
       </w:r>
     </w:p>
     <w:p>
@@ -950,10 +973,10 @@
           <w:noProof/>
         </w:rPr>
         <w:drawing>
-          <wp:inline distT="0" distB="0" distL="0" distR="0" wp14:anchorId="11C4A83F" wp14:editId="40773820">
-            <wp:extent cx="4400550" cy="942975"/>
-            <wp:effectExtent l="0" t="0" r="0" b="9525"/>
-            <wp:docPr id="13" name="Imagen 13"/>
+          <wp:inline distT="0" distB="0" distL="0" distR="0" wp14:anchorId="74972B0F" wp14:editId="665BDA87">
+            <wp:extent cx="5057775" cy="3924300"/>
+            <wp:effectExtent l="0" t="0" r="9525" b="0"/>
+            <wp:docPr id="12" name="Imagen 12"/>
             <wp:cNvGraphicFramePr>
               <a:graphicFrameLocks xmlns:a="http://schemas.openxmlformats.org/drawingml/2006/main" noChangeAspect="1"/>
             </wp:cNvGraphicFramePr>
@@ -973,7 +996,7 @@
                   <pic:spPr>
                     <a:xfrm>
                       <a:off x="0" y="0"/>
-                      <a:ext cx="4400550" cy="942975"/>
+                      <a:ext cx="5057775" cy="3924300"/>
                     </a:xfrm>
                     <a:prstGeom prst="rect">
                       <a:avLst/>
@@ -989,24 +1012,28 @@
     <w:p>
       <w:pPr>
         <w:rPr>
-          <w:sz w:val="24"/>
-          <w:szCs w:val="24"/>
-        </w:rPr>
-      </w:pPr>
-    </w:p>
-    <w:p>
-      <w:pPr>
-        <w:rPr>
-          <w:sz w:val="24"/>
-          <w:szCs w:val="24"/>
-        </w:rPr>
-      </w:pPr>
-      <w:r>
-        <w:rPr>
-          <w:sz w:val="24"/>
-          <w:szCs w:val="24"/>
-        </w:rPr>
-        <w:t>Lo mismo que en los usuarios muestra todos activos e inactivos y en el campo apellido materno muestra leyenda de baja y si actualizo el cliente esa leyenda se almacena en el apellido materno.</w:t>
+          <w:b/>
+          <w:bCs/>
+          <w:i/>
+          <w:iCs/>
+          <w:sz w:val="32"/>
+          <w:szCs w:val="32"/>
+        </w:rPr>
+      </w:pPr>
+    </w:p>
+    <w:p>
+      <w:pPr>
+        <w:rPr>
+          <w:sz w:val="24"/>
+          <w:szCs w:val="24"/>
+        </w:rPr>
+      </w:pPr>
+      <w:r>
+        <w:rPr>
+          <w:sz w:val="24"/>
+          <w:szCs w:val="24"/>
+        </w:rPr>
+        <w:t>Al eliminar cliente sale alerta de que se ha modificado.</w:t>
       </w:r>
     </w:p>
     <w:p>
@@ -1020,12 +1047,11 @@
         <w:rPr>
           <w:noProof/>
         </w:rPr>
-        <w:lastRenderedPageBreak/>
         <w:drawing>
-          <wp:inline distT="0" distB="0" distL="0" distR="0" wp14:anchorId="06DE0BED" wp14:editId="7E290345">
-            <wp:extent cx="5400040" cy="3511550"/>
-            <wp:effectExtent l="0" t="0" r="0" b="0"/>
-            <wp:docPr id="14" name="Imagen 14"/>
+          <wp:inline distT="0" distB="0" distL="0" distR="0" wp14:anchorId="11C4A83F" wp14:editId="40773820">
+            <wp:extent cx="4400550" cy="942975"/>
+            <wp:effectExtent l="0" t="0" r="0" b="9525"/>
+            <wp:docPr id="13" name="Imagen 13"/>
             <wp:cNvGraphicFramePr>
               <a:graphicFrameLocks xmlns:a="http://schemas.openxmlformats.org/drawingml/2006/main" noChangeAspect="1"/>
             </wp:cNvGraphicFramePr>
@@ -1045,6 +1071,78 @@
                   <pic:spPr>
                     <a:xfrm>
                       <a:off x="0" y="0"/>
+                      <a:ext cx="4400550" cy="942975"/>
+                    </a:xfrm>
+                    <a:prstGeom prst="rect">
+                      <a:avLst/>
+                    </a:prstGeom>
+                  </pic:spPr>
+                </pic:pic>
+              </a:graphicData>
+            </a:graphic>
+          </wp:inline>
+        </w:drawing>
+      </w:r>
+    </w:p>
+    <w:p>
+      <w:pPr>
+        <w:rPr>
+          <w:sz w:val="24"/>
+          <w:szCs w:val="24"/>
+        </w:rPr>
+      </w:pPr>
+    </w:p>
+    <w:p>
+      <w:pPr>
+        <w:rPr>
+          <w:sz w:val="24"/>
+          <w:szCs w:val="24"/>
+        </w:rPr>
+      </w:pPr>
+      <w:r>
+        <w:rPr>
+          <w:sz w:val="24"/>
+          <w:szCs w:val="24"/>
+        </w:rPr>
+        <w:t>Lo mismo que en los usuarios muestra todos activos e inactivos y en el campo apellido materno muestra leyenda de baja y si actualizo el cliente esa leyenda se almacena en el apellido materno.</w:t>
+      </w:r>
+    </w:p>
+    <w:p>
+      <w:pPr>
+        <w:rPr>
+          <w:sz w:val="24"/>
+          <w:szCs w:val="24"/>
+        </w:rPr>
+      </w:pPr>
+      <w:r>
+        <w:rPr>
+          <w:noProof/>
+        </w:rPr>
+        <w:lastRenderedPageBreak/>
+        <w:drawing>
+          <wp:inline distT="0" distB="0" distL="0" distR="0" wp14:anchorId="06DE0BED" wp14:editId="7E290345">
+            <wp:extent cx="5400040" cy="3511550"/>
+            <wp:effectExtent l="0" t="0" r="0" b="0"/>
+            <wp:docPr id="14" name="Imagen 14"/>
+            <wp:cNvGraphicFramePr>
+              <a:graphicFrameLocks xmlns:a="http://schemas.openxmlformats.org/drawingml/2006/main" noChangeAspect="1"/>
+            </wp:cNvGraphicFramePr>
+            <a:graphic xmlns:a="http://schemas.openxmlformats.org/drawingml/2006/main">
+              <a:graphicData uri="http://schemas.openxmlformats.org/drawingml/2006/picture">
+                <pic:pic xmlns:pic="http://schemas.openxmlformats.org/drawingml/2006/picture">
+                  <pic:nvPicPr>
+                    <pic:cNvPr id="1" name=""/>
+                    <pic:cNvPicPr/>
+                  </pic:nvPicPr>
+                  <pic:blipFill>
+                    <a:blip r:embed="rId16"/>
+                    <a:stretch>
+                      <a:fillRect/>
+                    </a:stretch>
+                  </pic:blipFill>
+                  <pic:spPr>
+                    <a:xfrm>
+                      <a:off x="0" y="0"/>
                       <a:ext cx="5400040" cy="3511550"/>
                     </a:xfrm>
                     <a:prstGeom prst="rect">
@@ -1131,7 +1229,7 @@
                     <pic:cNvPicPr/>
                   </pic:nvPicPr>
                   <pic:blipFill>
-                    <a:blip r:embed="rId16"/>
+                    <a:blip r:embed="rId17"/>
                     <a:stretch>
                       <a:fillRect/>
                     </a:stretch>
@@ -1308,6 +1406,7 @@
     <w:lsdException w:name="HTML Sample" w:semiHidden="1" w:unhideWhenUsed="1"/>
     <w:lsdException w:name="HTML Typewriter" w:semiHidden="1" w:unhideWhenUsed="1"/>
     <w:lsdException w:name="HTML Variable" w:semiHidden="1" w:unhideWhenUsed="1"/>
+    <w:lsdException w:name="Normal Table" w:semiHidden="1" w:unhideWhenUsed="1"/>
     <w:lsdException w:name="annotation subject" w:semiHidden="1" w:unhideWhenUsed="1"/>
     <w:lsdException w:name="No List" w:semiHidden="1" w:unhideWhenUsed="1"/>
     <w:lsdException w:name="Outline List 1" w:semiHidden="1" w:unhideWhenUsed="1"/>
@@ -1354,8 +1453,10 @@
     <w:lsdException w:name="Table Subtle 2" w:semiHidden="1" w:unhideWhenUsed="1"/>
     <w:lsdException w:name="Table Web 1" w:semiHidden="1" w:unhideWhenUsed="1"/>
     <w:lsdException w:name="Table Web 2" w:semiHidden="1" w:unhideWhenUsed="1"/>
+    <w:lsdException w:name="Table Web 3" w:semiHidden="1" w:unhideWhenUsed="1"/>
     <w:lsdException w:name="Balloon Text" w:semiHidden="1" w:unhideWhenUsed="1"/>
     <w:lsdException w:name="Table Grid" w:uiPriority="39"/>
+    <w:lsdException w:name="Table Theme" w:semiHidden="1" w:unhideWhenUsed="1"/>
     <w:lsdException w:name="Placeholder Text" w:semiHidden="1"/>
     <w:lsdException w:name="No Spacing" w:uiPriority="1" w:qFormat="1"/>
     <w:lsdException w:name="Light Shading" w:uiPriority="60"/>

</xml_diff>

<commit_message>
Se sube archivo de avanze
</commit_message>
<xml_diff>
--- a/Analisis/Pruebas/Pruebas modificaciones.docx
+++ b/Analisis/Pruebas/Pruebas modificaciones.docx
@@ -39,8 +39,17 @@
           <w:sz w:val="24"/>
           <w:szCs w:val="24"/>
         </w:rPr>
-        <w:t>Agregar nombre de usuario y rol del usuario que esta logueado</w:t>
-      </w:r>
+        <w:t xml:space="preserve">Agregar nombre de usuario y rol del usuario que esta </w:t>
+      </w:r>
+      <w:proofErr w:type="spellStart"/>
+      <w:r>
+        <w:rPr>
+          <w:sz w:val="24"/>
+          <w:szCs w:val="24"/>
+        </w:rPr>
+        <w:t>logueado</w:t>
+      </w:r>
+      <w:proofErr w:type="spellEnd"/>
     </w:p>
     <w:p>
       <w:pPr>
@@ -348,6 +357,7 @@
           <w:szCs w:val="24"/>
         </w:rPr>
       </w:pPr>
+      <w:proofErr w:type="gramStart"/>
       <w:r>
         <w:rPr>
           <w:sz w:val="24"/>
@@ -360,7 +370,15 @@
           <w:sz w:val="24"/>
           <w:szCs w:val="24"/>
         </w:rPr>
-        <w:t>baja?, eso ocasiona que cuando le doy guardar se guarde la palabra baja en el campo apellido materno</w:t>
+        <w:t>baja?</w:t>
+      </w:r>
+      <w:proofErr w:type="gramEnd"/>
+      <w:r>
+        <w:rPr>
+          <w:sz w:val="24"/>
+          <w:szCs w:val="24"/>
+        </w:rPr>
+        <w:t>, eso ocasiona que cuando le doy guardar se guarde la palabra baja en el campo apellido materno</w:t>
       </w:r>
     </w:p>
     <w:p>
@@ -1159,6 +1177,53 @@
     <w:p>
       <w:pPr>
         <w:rPr>
+          <w:b/>
+          <w:bCs/>
+          <w:i/>
+          <w:iCs/>
+          <w:sz w:val="32"/>
+          <w:szCs w:val="32"/>
+        </w:rPr>
+      </w:pPr>
+    </w:p>
+    <w:p>
+      <w:pPr>
+        <w:rPr>
+          <w:b/>
+          <w:bCs/>
+          <w:i/>
+          <w:iCs/>
+          <w:sz w:val="32"/>
+          <w:szCs w:val="32"/>
+        </w:rPr>
+      </w:pPr>
+      <w:r>
+        <w:rPr>
+          <w:b/>
+          <w:bCs/>
+          <w:i/>
+          <w:iCs/>
+          <w:sz w:val="32"/>
+          <w:szCs w:val="32"/>
+        </w:rPr>
+        <w:t>DESCUENTOS</w:t>
+      </w:r>
+    </w:p>
+    <w:p>
+      <w:pPr>
+        <w:rPr>
+          <w:b/>
+          <w:bCs/>
+          <w:i/>
+          <w:iCs/>
+          <w:sz w:val="32"/>
+          <w:szCs w:val="32"/>
+        </w:rPr>
+      </w:pPr>
+    </w:p>
+    <w:p>
+      <w:pPr>
+        <w:rPr>
           <w:sz w:val="24"/>
           <w:szCs w:val="24"/>
         </w:rPr>
@@ -1270,7 +1335,23 @@
           <w:sz w:val="24"/>
           <w:szCs w:val="24"/>
         </w:rPr>
-        <w:t>Al momento de buscar agregar el loader…</w:t>
+        <w:t xml:space="preserve">Al momento de buscar agregar el </w:t>
+      </w:r>
+      <w:proofErr w:type="spellStart"/>
+      <w:r>
+        <w:rPr>
+          <w:sz w:val="24"/>
+          <w:szCs w:val="24"/>
+        </w:rPr>
+        <w:t>loader</w:t>
+      </w:r>
+      <w:proofErr w:type="spellEnd"/>
+      <w:r>
+        <w:rPr>
+          <w:sz w:val="24"/>
+          <w:szCs w:val="24"/>
+        </w:rPr>
+        <w:t>…</w:t>
       </w:r>
     </w:p>
     <w:sectPr>

</xml_diff>

<commit_message>
Se suben pendientes de las pruebas
</commit_message>
<xml_diff>
--- a/Analisis/Pruebas/Pruebas modificaciones.docx
+++ b/Analisis/Pruebas/Pruebas modificaciones.docx
@@ -831,12 +831,6 @@
     <w:p>
       <w:pPr>
         <w:rPr>
-          <w:sz w:val="24"/>
-          <w:szCs w:val="24"/>
-        </w:rPr>
-      </w:pPr>
-      <w:r>
-        <w:rPr>
           <w:b/>
           <w:bCs/>
           <w:i/>
@@ -844,8 +838,7 @@
           <w:sz w:val="32"/>
           <w:szCs w:val="32"/>
         </w:rPr>
-        <w:t>Venta</w:t>
-      </w:r>
+      </w:pPr>
       <w:r>
         <w:rPr>
           <w:b/>
@@ -855,11 +848,9 @@
           <w:sz w:val="32"/>
           <w:szCs w:val="32"/>
         </w:rPr>
-        <w:t>s(pendiente)</w:t>
-      </w:r>
-    </w:p>
-    <w:p>
-      <w:pPr>
+        <w:t>Venta</w:t>
+      </w:r>
+      <w:r>
         <w:rPr>
           <w:b/>
           <w:bCs/>
@@ -868,8 +859,33 @@
           <w:sz w:val="32"/>
           <w:szCs w:val="32"/>
         </w:rPr>
-      </w:pPr>
-      <w:r>
+        <w:t>s(pendiente)</w:t>
+      </w:r>
+    </w:p>
+    <w:p>
+      <w:pPr>
+        <w:rPr>
+          <w:sz w:val="24"/>
+          <w:szCs w:val="24"/>
+        </w:rPr>
+      </w:pPr>
+      <w:r>
+        <w:rPr>
+          <w:sz w:val="24"/>
+          <w:szCs w:val="24"/>
+        </w:rPr>
+        <w:t>Agregar el selecciona</w:t>
+      </w:r>
+      <w:r>
+        <w:rPr>
+          <w:sz w:val="24"/>
+          <w:szCs w:val="24"/>
+        </w:rPr>
+        <w:t>…</w:t>
+      </w:r>
+    </w:p>
+    <w:p>
+      <w:pPr>
         <w:rPr>
           <w:b/>
           <w:bCs/>
@@ -878,123 +894,17 @@
           <w:sz w:val="32"/>
           <w:szCs w:val="32"/>
         </w:rPr>
-        <w:t>Compras</w:t>
-      </w:r>
-      <w:r>
-        <w:rPr>
-          <w:b/>
-          <w:bCs/>
-          <w:i/>
-          <w:iCs/>
-          <w:sz w:val="32"/>
-          <w:szCs w:val="32"/>
-        </w:rPr>
-        <w:t xml:space="preserve"> (pendiente por que marca error al consultar proveedores)</w:t>
-      </w:r>
-    </w:p>
-    <w:p>
-      <w:pPr>
-        <w:rPr>
-          <w:b/>
-          <w:bCs/>
-          <w:i/>
-          <w:iCs/>
-          <w:sz w:val="32"/>
-          <w:szCs w:val="32"/>
-        </w:rPr>
-      </w:pPr>
-    </w:p>
-    <w:p>
-      <w:pPr>
-        <w:rPr>
-          <w:b/>
-          <w:bCs/>
-          <w:i/>
-          <w:iCs/>
-          <w:sz w:val="32"/>
-          <w:szCs w:val="32"/>
-        </w:rPr>
-      </w:pPr>
-    </w:p>
-    <w:p>
-      <w:pPr>
-        <w:rPr>
-          <w:b/>
-          <w:bCs/>
-          <w:i/>
-          <w:iCs/>
-          <w:sz w:val="32"/>
-          <w:szCs w:val="32"/>
-        </w:rPr>
-      </w:pPr>
-    </w:p>
-    <w:p>
-      <w:pPr>
-        <w:rPr>
-          <w:b/>
-          <w:bCs/>
-          <w:i/>
-          <w:iCs/>
-          <w:sz w:val="32"/>
-          <w:szCs w:val="32"/>
-        </w:rPr>
-      </w:pPr>
-    </w:p>
-    <w:p>
-      <w:pPr>
-        <w:rPr>
-          <w:b/>
-          <w:bCs/>
-          <w:i/>
-          <w:iCs/>
-          <w:sz w:val="32"/>
-          <w:szCs w:val="32"/>
-        </w:rPr>
-      </w:pPr>
-      <w:r>
-        <w:rPr>
-          <w:b/>
-          <w:bCs/>
-          <w:i/>
-          <w:iCs/>
-          <w:sz w:val="32"/>
-          <w:szCs w:val="32"/>
+      </w:pPr>
+      <w:r>
+        <w:rPr>
+          <w:noProof/>
         </w:rPr>
         <w:lastRenderedPageBreak/>
-        <w:t>Clientes</w:t>
-      </w:r>
-    </w:p>
-    <w:p>
-      <w:pPr>
-        <w:rPr>
-          <w:sz w:val="24"/>
-          <w:szCs w:val="24"/>
-        </w:rPr>
-      </w:pPr>
-      <w:r>
-        <w:rPr>
-          <w:sz w:val="24"/>
-          <w:szCs w:val="24"/>
-        </w:rPr>
-        <w:t>Cambiar icono a pregunta</w:t>
-      </w:r>
-    </w:p>
-    <w:p>
-      <w:pPr>
-        <w:rPr>
-          <w:sz w:val="24"/>
-          <w:szCs w:val="24"/>
-        </w:rPr>
-      </w:pPr>
-      <w:r>
-        <w:rPr>
-          <w:noProof/>
-        </w:rPr>
         <w:drawing>
-          <wp:inline distT="0" distB="0" distL="0" distR="0" wp14:anchorId="74972B0F" wp14:editId="665BDA87">
-            <wp:extent cx="5057775" cy="3924300"/>
-            <wp:effectExtent l="0" t="0" r="9525" b="0"/>
-            <wp:docPr id="12" name="Imagen 12"/>
+          <wp:inline distT="0" distB="0" distL="0" distR="0" wp14:anchorId="0FFDBD3F" wp14:editId="141AA270">
+            <wp:extent cx="5400040" cy="2561590"/>
+            <wp:effectExtent l="0" t="0" r="0" b="0"/>
+            <wp:docPr id="5" name="Imagen 5"/>
             <wp:cNvGraphicFramePr>
               <a:graphicFrameLocks xmlns:a="http://schemas.openxmlformats.org/drawingml/2006/main" noChangeAspect="1"/>
             </wp:cNvGraphicFramePr>
@@ -1014,7 +924,7 @@
                   <pic:spPr>
                     <a:xfrm>
                       <a:off x="0" y="0"/>
-                      <a:ext cx="5057775" cy="3924300"/>
+                      <a:ext cx="5400040" cy="2561590"/>
                     </a:xfrm>
                     <a:prstGeom prst="rect">
                       <a:avLst/>
@@ -1051,14 +961,25 @@
           <w:sz w:val="24"/>
           <w:szCs w:val="24"/>
         </w:rPr>
-        <w:t>Al eliminar cliente sale alerta de que se ha modificado.</w:t>
-      </w:r>
-    </w:p>
-    <w:p>
-      <w:pPr>
-        <w:rPr>
-          <w:sz w:val="24"/>
-          <w:szCs w:val="24"/>
+        <w:t xml:space="preserve">En caso de que el producto </w:t>
+      </w:r>
+      <w:r>
+        <w:rPr>
+          <w:sz w:val="24"/>
+          <w:szCs w:val="24"/>
+        </w:rPr>
+        <w:t>este sin existencias arrojar mensaje de que no existen existencias ya que arroja el que se configure un precio.</w:t>
+      </w:r>
+    </w:p>
+    <w:p>
+      <w:pPr>
+        <w:rPr>
+          <w:b/>
+          <w:bCs/>
+          <w:i/>
+          <w:iCs/>
+          <w:sz w:val="32"/>
+          <w:szCs w:val="32"/>
         </w:rPr>
       </w:pPr>
       <w:r>
@@ -1066,10 +987,10 @@
           <w:noProof/>
         </w:rPr>
         <w:drawing>
-          <wp:inline distT="0" distB="0" distL="0" distR="0" wp14:anchorId="11C4A83F" wp14:editId="40773820">
-            <wp:extent cx="4400550" cy="942975"/>
-            <wp:effectExtent l="0" t="0" r="0" b="9525"/>
-            <wp:docPr id="13" name="Imagen 13"/>
+          <wp:inline distT="0" distB="0" distL="0" distR="0" wp14:anchorId="1BE6869C" wp14:editId="2B2A1BFC">
+            <wp:extent cx="5400040" cy="1189355"/>
+            <wp:effectExtent l="0" t="0" r="0" b="0"/>
+            <wp:docPr id="16" name="Imagen 16"/>
             <wp:cNvGraphicFramePr>
               <a:graphicFrameLocks xmlns:a="http://schemas.openxmlformats.org/drawingml/2006/main" noChangeAspect="1"/>
             </wp:cNvGraphicFramePr>
@@ -1089,7 +1010,7 @@
                   <pic:spPr>
                     <a:xfrm>
                       <a:off x="0" y="0"/>
-                      <a:ext cx="4400550" cy="942975"/>
+                      <a:ext cx="5400040" cy="1189355"/>
                     </a:xfrm>
                     <a:prstGeom prst="rect">
                       <a:avLst/>
@@ -1105,43 +1026,23 @@
     <w:p>
       <w:pPr>
         <w:rPr>
-          <w:sz w:val="24"/>
-          <w:szCs w:val="24"/>
-        </w:rPr>
-      </w:pPr>
-    </w:p>
-    <w:p>
-      <w:pPr>
-        <w:rPr>
-          <w:sz w:val="24"/>
-          <w:szCs w:val="24"/>
-        </w:rPr>
-      </w:pPr>
-      <w:r>
-        <w:rPr>
-          <w:sz w:val="24"/>
-          <w:szCs w:val="24"/>
-        </w:rPr>
-        <w:t>Lo mismo que en los usuarios muestra todos activos e inactivos y en el campo apellido materno muestra leyenda de baja y si actualizo el cliente esa leyenda se almacena en el apellido materno.</w:t>
-      </w:r>
-    </w:p>
-    <w:p>
-      <w:pPr>
-        <w:rPr>
-          <w:sz w:val="24"/>
-          <w:szCs w:val="24"/>
-        </w:rPr>
-      </w:pPr>
-      <w:r>
-        <w:rPr>
-          <w:noProof/>
-        </w:rPr>
-        <w:lastRenderedPageBreak/>
+          <w:b/>
+          <w:bCs/>
+          <w:i/>
+          <w:iCs/>
+          <w:sz w:val="32"/>
+          <w:szCs w:val="32"/>
+        </w:rPr>
+      </w:pPr>
+      <w:r>
+        <w:rPr>
+          <w:noProof/>
+        </w:rPr>
         <w:drawing>
-          <wp:inline distT="0" distB="0" distL="0" distR="0" wp14:anchorId="06DE0BED" wp14:editId="7E290345">
-            <wp:extent cx="5400040" cy="3511550"/>
-            <wp:effectExtent l="0" t="0" r="0" b="0"/>
-            <wp:docPr id="14" name="Imagen 14"/>
+          <wp:inline distT="0" distB="0" distL="0" distR="0" wp14:anchorId="247D6C43" wp14:editId="6087FFBE">
+            <wp:extent cx="5400040" cy="2338070"/>
+            <wp:effectExtent l="0" t="0" r="0" b="5080"/>
+            <wp:docPr id="17" name="Imagen 17"/>
             <wp:cNvGraphicFramePr>
               <a:graphicFrameLocks xmlns:a="http://schemas.openxmlformats.org/drawingml/2006/main" noChangeAspect="1"/>
             </wp:cNvGraphicFramePr>
@@ -1161,7 +1062,7 @@
                   <pic:spPr>
                     <a:xfrm>
                       <a:off x="0" y="0"/>
-                      <a:ext cx="5400040" cy="3511550"/>
+                      <a:ext cx="5400040" cy="2338070"/>
                     </a:xfrm>
                     <a:prstGeom prst="rect">
                       <a:avLst/>
@@ -1177,112 +1078,44 @@
     <w:p>
       <w:pPr>
         <w:rPr>
-          <w:b/>
-          <w:bCs/>
-          <w:i/>
-          <w:iCs/>
-          <w:sz w:val="32"/>
-          <w:szCs w:val="32"/>
-        </w:rPr>
-      </w:pPr>
-    </w:p>
-    <w:p>
-      <w:pPr>
-        <w:rPr>
-          <w:b/>
-          <w:bCs/>
-          <w:i/>
-          <w:iCs/>
-          <w:sz w:val="32"/>
-          <w:szCs w:val="32"/>
-        </w:rPr>
-      </w:pPr>
-      <w:r>
-        <w:rPr>
-          <w:b/>
-          <w:bCs/>
-          <w:i/>
-          <w:iCs/>
-          <w:sz w:val="32"/>
-          <w:szCs w:val="32"/>
-        </w:rPr>
-        <w:t>DESCUENTOS</w:t>
-      </w:r>
-    </w:p>
-    <w:p>
-      <w:pPr>
-        <w:rPr>
-          <w:b/>
-          <w:bCs/>
-          <w:i/>
-          <w:iCs/>
-          <w:sz w:val="32"/>
-          <w:szCs w:val="32"/>
-        </w:rPr>
-      </w:pPr>
-    </w:p>
-    <w:p>
-      <w:pPr>
-        <w:rPr>
-          <w:sz w:val="24"/>
-          <w:szCs w:val="24"/>
-        </w:rPr>
-      </w:pPr>
-    </w:p>
-    <w:p>
-      <w:pPr>
-        <w:rPr>
-          <w:b/>
-          <w:bCs/>
-          <w:i/>
-          <w:iCs/>
-          <w:sz w:val="32"/>
-          <w:szCs w:val="32"/>
-        </w:rPr>
-      </w:pPr>
-      <w:r>
-        <w:rPr>
-          <w:b/>
-          <w:bCs/>
-          <w:i/>
-          <w:iCs/>
-          <w:sz w:val="32"/>
-          <w:szCs w:val="32"/>
-        </w:rPr>
-        <w:t>PRODUCTOS</w:t>
-      </w:r>
-    </w:p>
-    <w:p>
-      <w:pPr>
-        <w:rPr>
-          <w:sz w:val="24"/>
-          <w:szCs w:val="24"/>
-        </w:rPr>
-      </w:pPr>
-      <w:r>
-        <w:rPr>
-          <w:sz w:val="24"/>
-          <w:szCs w:val="24"/>
-        </w:rPr>
-        <w:t>Cambiar icono de no resultados</w:t>
-      </w:r>
-    </w:p>
-    <w:p>
-      <w:pPr>
-        <w:rPr>
-          <w:sz w:val="24"/>
-          <w:szCs w:val="24"/>
-        </w:rPr>
-      </w:pPr>
-      <w:r>
-        <w:rPr>
-          <w:noProof/>
-        </w:rPr>
+          <w:sz w:val="24"/>
+          <w:szCs w:val="24"/>
+        </w:rPr>
+      </w:pPr>
+      <w:r>
+        <w:rPr>
+          <w:sz w:val="24"/>
+          <w:szCs w:val="24"/>
+        </w:rPr>
+        <w:t xml:space="preserve">En existencias solo consultar las del almacén e </w:t>
+      </w:r>
+      <w:proofErr w:type="spellStart"/>
+      <w:r>
+        <w:rPr>
+          <w:sz w:val="24"/>
+          <w:szCs w:val="24"/>
+        </w:rPr>
+        <w:t>idSucursal</w:t>
+      </w:r>
+      <w:proofErr w:type="spellEnd"/>
+    </w:p>
+    <w:p>
+      <w:pPr>
+        <w:rPr>
+          <w:sz w:val="24"/>
+          <w:szCs w:val="24"/>
+        </w:rPr>
+      </w:pPr>
+      <w:r>
+        <w:rPr>
+          <w:noProof/>
+        </w:rPr>
+        <w:lastRenderedPageBreak/>
         <w:drawing>
-          <wp:inline distT="0" distB="0" distL="0" distR="0" wp14:anchorId="5F24267D" wp14:editId="17B02CAF">
-            <wp:extent cx="5400040" cy="2259965"/>
-            <wp:effectExtent l="0" t="0" r="0" b="6985"/>
-            <wp:docPr id="15" name="Imagen 15"/>
+          <wp:inline distT="0" distB="0" distL="0" distR="0" wp14:anchorId="4C78DC5B" wp14:editId="398CB5B2">
+            <wp:extent cx="5400040" cy="1282700"/>
+            <wp:effectExtent l="0" t="0" r="0" b="0"/>
+            <wp:docPr id="18" name="Imagen 18"/>
             <wp:cNvGraphicFramePr>
               <a:graphicFrameLocks xmlns:a="http://schemas.openxmlformats.org/drawingml/2006/main" noChangeAspect="1"/>
             </wp:cNvGraphicFramePr>
@@ -1302,6 +1135,1104 @@
                   <pic:spPr>
                     <a:xfrm>
                       <a:off x="0" y="0"/>
+                      <a:ext cx="5400040" cy="1282700"/>
+                    </a:xfrm>
+                    <a:prstGeom prst="rect">
+                      <a:avLst/>
+                    </a:prstGeom>
+                  </pic:spPr>
+                </pic:pic>
+              </a:graphicData>
+            </a:graphic>
+          </wp:inline>
+        </w:drawing>
+      </w:r>
+    </w:p>
+    <w:p>
+      <w:pPr>
+        <w:rPr>
+          <w:sz w:val="24"/>
+          <w:szCs w:val="24"/>
+        </w:rPr>
+      </w:pPr>
+      <w:r>
+        <w:rPr>
+          <w:sz w:val="24"/>
+          <w:szCs w:val="24"/>
+        </w:rPr>
+        <w:t>Validar que exista un cliente al realiza la venta</w:t>
+      </w:r>
+    </w:p>
+    <w:p>
+      <w:pPr>
+        <w:rPr>
+          <w:sz w:val="24"/>
+          <w:szCs w:val="24"/>
+        </w:rPr>
+      </w:pPr>
+      <w:r>
+        <w:rPr>
+          <w:noProof/>
+        </w:rPr>
+        <w:drawing>
+          <wp:inline distT="0" distB="0" distL="0" distR="0" wp14:anchorId="71852A5B" wp14:editId="1CECE5E2">
+            <wp:extent cx="5400040" cy="2383155"/>
+            <wp:effectExtent l="0" t="0" r="0" b="0"/>
+            <wp:docPr id="20" name="Imagen 20"/>
+            <wp:cNvGraphicFramePr>
+              <a:graphicFrameLocks xmlns:a="http://schemas.openxmlformats.org/drawingml/2006/main" noChangeAspect="1"/>
+            </wp:cNvGraphicFramePr>
+            <a:graphic xmlns:a="http://schemas.openxmlformats.org/drawingml/2006/main">
+              <a:graphicData uri="http://schemas.openxmlformats.org/drawingml/2006/picture">
+                <pic:pic xmlns:pic="http://schemas.openxmlformats.org/drawingml/2006/picture">
+                  <pic:nvPicPr>
+                    <pic:cNvPr id="1" name=""/>
+                    <pic:cNvPicPr/>
+                  </pic:nvPicPr>
+                  <pic:blipFill>
+                    <a:blip r:embed="rId18"/>
+                    <a:stretch>
+                      <a:fillRect/>
+                    </a:stretch>
+                  </pic:blipFill>
+                  <pic:spPr>
+                    <a:xfrm>
+                      <a:off x="0" y="0"/>
+                      <a:ext cx="5400040" cy="2383155"/>
+                    </a:xfrm>
+                    <a:prstGeom prst="rect">
+                      <a:avLst/>
+                    </a:prstGeom>
+                  </pic:spPr>
+                </pic:pic>
+              </a:graphicData>
+            </a:graphic>
+          </wp:inline>
+        </w:drawing>
+      </w:r>
+    </w:p>
+    <w:p>
+      <w:pPr>
+        <w:rPr>
+          <w:sz w:val="24"/>
+          <w:szCs w:val="24"/>
+        </w:rPr>
+      </w:pPr>
+      <w:r>
+        <w:rPr>
+          <w:sz w:val="24"/>
+          <w:szCs w:val="24"/>
+        </w:rPr>
+        <w:t>Seleccionar por default cliente público en general</w:t>
+      </w:r>
+    </w:p>
+    <w:p>
+      <w:pPr>
+        <w:rPr>
+          <w:sz w:val="24"/>
+          <w:szCs w:val="24"/>
+        </w:rPr>
+      </w:pPr>
+      <w:r>
+        <w:rPr>
+          <w:noProof/>
+        </w:rPr>
+        <w:drawing>
+          <wp:inline distT="0" distB="0" distL="0" distR="0" wp14:anchorId="4A17F9A3" wp14:editId="640E5FDE">
+            <wp:extent cx="5400040" cy="1035170"/>
+            <wp:effectExtent l="0" t="0" r="0" b="0"/>
+            <wp:docPr id="22" name="Imagen 22"/>
+            <wp:cNvGraphicFramePr>
+              <a:graphicFrameLocks xmlns:a="http://schemas.openxmlformats.org/drawingml/2006/main" noChangeAspect="1"/>
+            </wp:cNvGraphicFramePr>
+            <a:graphic xmlns:a="http://schemas.openxmlformats.org/drawingml/2006/main">
+              <a:graphicData uri="http://schemas.openxmlformats.org/drawingml/2006/picture">
+                <pic:pic xmlns:pic="http://schemas.openxmlformats.org/drawingml/2006/picture">
+                  <pic:nvPicPr>
+                    <pic:cNvPr id="1" name=""/>
+                    <pic:cNvPicPr/>
+                  </pic:nvPicPr>
+                  <pic:blipFill rotWithShape="1">
+                    <a:blip r:embed="rId19"/>
+                    <a:srcRect b="75698"/>
+                    <a:stretch/>
+                  </pic:blipFill>
+                  <pic:spPr bwMode="auto">
+                    <a:xfrm>
+                      <a:off x="0" y="0"/>
+                      <a:ext cx="5400040" cy="1035170"/>
+                    </a:xfrm>
+                    <a:prstGeom prst="rect">
+                      <a:avLst/>
+                    </a:prstGeom>
+                    <a:ln>
+                      <a:noFill/>
+                    </a:ln>
+                    <a:extLst>
+                      <a:ext uri="{53640926-AAD7-44D8-BBD7-CCE9431645EC}">
+                        <a14:shadowObscured xmlns:a14="http://schemas.microsoft.com/office/drawing/2010/main"/>
+                      </a:ext>
+                    </a:extLst>
+                  </pic:spPr>
+                </pic:pic>
+              </a:graphicData>
+            </a:graphic>
+          </wp:inline>
+        </w:drawing>
+      </w:r>
+    </w:p>
+    <w:p>
+      <w:pPr>
+        <w:rPr>
+          <w:sz w:val="24"/>
+          <w:szCs w:val="24"/>
+        </w:rPr>
+      </w:pPr>
+    </w:p>
+    <w:p>
+      <w:pPr>
+        <w:rPr>
+          <w:sz w:val="24"/>
+          <w:szCs w:val="24"/>
+        </w:rPr>
+      </w:pPr>
+      <w:r>
+        <w:rPr>
+          <w:sz w:val="24"/>
+          <w:szCs w:val="24"/>
+        </w:rPr>
+        <w:t>No puedo guardar la venta si el campo efectivo no está lleno</w:t>
+      </w:r>
+    </w:p>
+    <w:p>
+      <w:pPr>
+        <w:rPr>
+          <w:sz w:val="24"/>
+          <w:szCs w:val="24"/>
+        </w:rPr>
+      </w:pPr>
+      <w:r>
+        <w:rPr>
+          <w:noProof/>
+        </w:rPr>
+        <w:lastRenderedPageBreak/>
+        <w:drawing>
+          <wp:inline distT="0" distB="0" distL="0" distR="0" wp14:anchorId="0D7BFE0A" wp14:editId="4CAD848A">
+            <wp:extent cx="5400040" cy="4259580"/>
+            <wp:effectExtent l="0" t="0" r="0" b="7620"/>
+            <wp:docPr id="23" name="Imagen 23"/>
+            <wp:cNvGraphicFramePr>
+              <a:graphicFrameLocks xmlns:a="http://schemas.openxmlformats.org/drawingml/2006/main" noChangeAspect="1"/>
+            </wp:cNvGraphicFramePr>
+            <a:graphic xmlns:a="http://schemas.openxmlformats.org/drawingml/2006/main">
+              <a:graphicData uri="http://schemas.openxmlformats.org/drawingml/2006/picture">
+                <pic:pic xmlns:pic="http://schemas.openxmlformats.org/drawingml/2006/picture">
+                  <pic:nvPicPr>
+                    <pic:cNvPr id="1" name=""/>
+                    <pic:cNvPicPr/>
+                  </pic:nvPicPr>
+                  <pic:blipFill>
+                    <a:blip r:embed="rId19"/>
+                    <a:stretch>
+                      <a:fillRect/>
+                    </a:stretch>
+                  </pic:blipFill>
+                  <pic:spPr>
+                    <a:xfrm>
+                      <a:off x="0" y="0"/>
+                      <a:ext cx="5400040" cy="4259580"/>
+                    </a:xfrm>
+                    <a:prstGeom prst="rect">
+                      <a:avLst/>
+                    </a:prstGeom>
+                  </pic:spPr>
+                </pic:pic>
+              </a:graphicData>
+            </a:graphic>
+          </wp:inline>
+        </w:drawing>
+      </w:r>
+    </w:p>
+    <w:p>
+      <w:pPr>
+        <w:rPr>
+          <w:sz w:val="24"/>
+          <w:szCs w:val="24"/>
+        </w:rPr>
+      </w:pPr>
+    </w:p>
+    <w:p>
+      <w:pPr>
+        <w:rPr>
+          <w:sz w:val="24"/>
+          <w:szCs w:val="24"/>
+        </w:rPr>
+      </w:pPr>
+      <w:r>
+        <w:rPr>
+          <w:sz w:val="24"/>
+          <w:szCs w:val="24"/>
+        </w:rPr>
+        <w:t xml:space="preserve">Al dar clic en facturar solicitar un cliente diferente al </w:t>
+      </w:r>
+      <w:proofErr w:type="spellStart"/>
+      <w:r>
+        <w:rPr>
+          <w:sz w:val="24"/>
+          <w:szCs w:val="24"/>
+        </w:rPr>
+        <w:t>pùblico</w:t>
+      </w:r>
+      <w:proofErr w:type="spellEnd"/>
+      <w:r>
+        <w:rPr>
+          <w:sz w:val="24"/>
+          <w:szCs w:val="24"/>
+        </w:rPr>
+        <w:t xml:space="preserve"> en general.</w:t>
+      </w:r>
+    </w:p>
+    <w:p>
+      <w:pPr>
+        <w:rPr>
+          <w:sz w:val="24"/>
+          <w:szCs w:val="24"/>
+        </w:rPr>
+      </w:pPr>
+      <w:r>
+        <w:rPr>
+          <w:noProof/>
+        </w:rPr>
+        <w:lastRenderedPageBreak/>
+        <w:drawing>
+          <wp:inline distT="0" distB="0" distL="0" distR="0" wp14:anchorId="735625B6" wp14:editId="291DF954">
+            <wp:extent cx="5400040" cy="4006215"/>
+            <wp:effectExtent l="0" t="0" r="0" b="0"/>
+            <wp:docPr id="24" name="Imagen 24"/>
+            <wp:cNvGraphicFramePr>
+              <a:graphicFrameLocks xmlns:a="http://schemas.openxmlformats.org/drawingml/2006/main" noChangeAspect="1"/>
+            </wp:cNvGraphicFramePr>
+            <a:graphic xmlns:a="http://schemas.openxmlformats.org/drawingml/2006/main">
+              <a:graphicData uri="http://schemas.openxmlformats.org/drawingml/2006/picture">
+                <pic:pic xmlns:pic="http://schemas.openxmlformats.org/drawingml/2006/picture">
+                  <pic:nvPicPr>
+                    <pic:cNvPr id="1" name=""/>
+                    <pic:cNvPicPr/>
+                  </pic:nvPicPr>
+                  <pic:blipFill>
+                    <a:blip r:embed="rId20"/>
+                    <a:stretch>
+                      <a:fillRect/>
+                    </a:stretch>
+                  </pic:blipFill>
+                  <pic:spPr>
+                    <a:xfrm>
+                      <a:off x="0" y="0"/>
+                      <a:ext cx="5400040" cy="4006215"/>
+                    </a:xfrm>
+                    <a:prstGeom prst="rect">
+                      <a:avLst/>
+                    </a:prstGeom>
+                  </pic:spPr>
+                </pic:pic>
+              </a:graphicData>
+            </a:graphic>
+          </wp:inline>
+        </w:drawing>
+      </w:r>
+    </w:p>
+    <w:p>
+      <w:pPr>
+        <w:rPr>
+          <w:sz w:val="24"/>
+          <w:szCs w:val="24"/>
+        </w:rPr>
+      </w:pPr>
+    </w:p>
+    <w:p>
+      <w:pPr>
+        <w:rPr>
+          <w:sz w:val="24"/>
+          <w:szCs w:val="24"/>
+        </w:rPr>
+      </w:pPr>
+      <w:r>
+        <w:rPr>
+          <w:sz w:val="24"/>
+          <w:szCs w:val="24"/>
+        </w:rPr>
+        <w:t>En el combo de CFDI dejar por default seleccionado la opción de “Gastos en general”</w:t>
+      </w:r>
+    </w:p>
+    <w:p>
+      <w:pPr>
+        <w:rPr>
+          <w:sz w:val="24"/>
+          <w:szCs w:val="24"/>
+        </w:rPr>
+      </w:pPr>
+      <w:r>
+        <w:rPr>
+          <w:noProof/>
+        </w:rPr>
+        <w:drawing>
+          <wp:inline distT="0" distB="0" distL="0" distR="0" wp14:anchorId="3C393792" wp14:editId="6CF9A503">
+            <wp:extent cx="5400040" cy="1391920"/>
+            <wp:effectExtent l="0" t="0" r="0" b="0"/>
+            <wp:docPr id="25" name="Imagen 25"/>
+            <wp:cNvGraphicFramePr>
+              <a:graphicFrameLocks xmlns:a="http://schemas.openxmlformats.org/drawingml/2006/main" noChangeAspect="1"/>
+            </wp:cNvGraphicFramePr>
+            <a:graphic xmlns:a="http://schemas.openxmlformats.org/drawingml/2006/main">
+              <a:graphicData uri="http://schemas.openxmlformats.org/drawingml/2006/picture">
+                <pic:pic xmlns:pic="http://schemas.openxmlformats.org/drawingml/2006/picture">
+                  <pic:nvPicPr>
+                    <pic:cNvPr id="1" name=""/>
+                    <pic:cNvPicPr/>
+                  </pic:nvPicPr>
+                  <pic:blipFill>
+                    <a:blip r:embed="rId21"/>
+                    <a:stretch>
+                      <a:fillRect/>
+                    </a:stretch>
+                  </pic:blipFill>
+                  <pic:spPr>
+                    <a:xfrm>
+                      <a:off x="0" y="0"/>
+                      <a:ext cx="5400040" cy="1391920"/>
+                    </a:xfrm>
+                    <a:prstGeom prst="rect">
+                      <a:avLst/>
+                    </a:prstGeom>
+                  </pic:spPr>
+                </pic:pic>
+              </a:graphicData>
+            </a:graphic>
+          </wp:inline>
+        </w:drawing>
+      </w:r>
+    </w:p>
+    <w:p>
+      <w:pPr>
+        <w:rPr>
+          <w:sz w:val="24"/>
+          <w:szCs w:val="24"/>
+        </w:rPr>
+      </w:pPr>
+    </w:p>
+    <w:p>
+      <w:pPr>
+        <w:rPr>
+          <w:noProof/>
+        </w:rPr>
+      </w:pPr>
+      <w:r>
+        <w:rPr>
+          <w:sz w:val="24"/>
+          <w:szCs w:val="24"/>
+        </w:rPr>
+        <w:lastRenderedPageBreak/>
+        <w:t xml:space="preserve">Cuando marque error por existencias no limpiar </w:t>
+      </w:r>
+      <w:proofErr w:type="spellStart"/>
+      <w:r>
+        <w:rPr>
+          <w:sz w:val="24"/>
+          <w:szCs w:val="24"/>
+        </w:rPr>
+        <w:t>grid</w:t>
+      </w:r>
+      <w:proofErr w:type="spellEnd"/>
+      <w:r>
+        <w:rPr>
+          <w:sz w:val="24"/>
+          <w:szCs w:val="24"/>
+        </w:rPr>
+        <w:t>.</w:t>
+      </w:r>
+      <w:r>
+        <w:rPr>
+          <w:noProof/>
+        </w:rPr>
+        <w:t xml:space="preserve"> </w:t>
+      </w:r>
+      <w:r>
+        <w:rPr>
+          <w:noProof/>
+        </w:rPr>
+        <w:drawing>
+          <wp:inline distT="0" distB="0" distL="0" distR="0" wp14:anchorId="0E6F32CC" wp14:editId="0B1C5976">
+            <wp:extent cx="5400040" cy="4057650"/>
+            <wp:effectExtent l="0" t="0" r="0" b="0"/>
+            <wp:docPr id="26" name="Imagen 26"/>
+            <wp:cNvGraphicFramePr>
+              <a:graphicFrameLocks xmlns:a="http://schemas.openxmlformats.org/drawingml/2006/main" noChangeAspect="1"/>
+            </wp:cNvGraphicFramePr>
+            <a:graphic xmlns:a="http://schemas.openxmlformats.org/drawingml/2006/main">
+              <a:graphicData uri="http://schemas.openxmlformats.org/drawingml/2006/picture">
+                <pic:pic xmlns:pic="http://schemas.openxmlformats.org/drawingml/2006/picture">
+                  <pic:nvPicPr>
+                    <pic:cNvPr id="1" name=""/>
+                    <pic:cNvPicPr/>
+                  </pic:nvPicPr>
+                  <pic:blipFill>
+                    <a:blip r:embed="rId22"/>
+                    <a:stretch>
+                      <a:fillRect/>
+                    </a:stretch>
+                  </pic:blipFill>
+                  <pic:spPr>
+                    <a:xfrm>
+                      <a:off x="0" y="0"/>
+                      <a:ext cx="5400040" cy="4057650"/>
+                    </a:xfrm>
+                    <a:prstGeom prst="rect">
+                      <a:avLst/>
+                    </a:prstGeom>
+                  </pic:spPr>
+                </pic:pic>
+              </a:graphicData>
+            </a:graphic>
+          </wp:inline>
+        </w:drawing>
+      </w:r>
+    </w:p>
+    <w:p>
+      <w:pPr>
+        <w:rPr>
+          <w:noProof/>
+        </w:rPr>
+      </w:pPr>
+    </w:p>
+    <w:p>
+      <w:pPr>
+        <w:rPr>
+          <w:noProof/>
+        </w:rPr>
+      </w:pPr>
+      <w:r>
+        <w:rPr>
+          <w:noProof/>
+        </w:rPr>
+        <w:t>En consultar existencias deshabilitar combo de sucursal y dejar por default el 1.</w:t>
+      </w:r>
+    </w:p>
+    <w:p>
+      <w:pPr>
+        <w:rPr>
+          <w:noProof/>
+        </w:rPr>
+      </w:pPr>
+      <w:r>
+        <w:rPr>
+          <w:noProof/>
+        </w:rPr>
+        <w:lastRenderedPageBreak/>
+        <w:drawing>
+          <wp:inline distT="0" distB="0" distL="0" distR="0" wp14:anchorId="357DD88A" wp14:editId="430E86A7">
+            <wp:extent cx="5400040" cy="4245610"/>
+            <wp:effectExtent l="0" t="0" r="0" b="2540"/>
+            <wp:docPr id="27" name="Imagen 27"/>
+            <wp:cNvGraphicFramePr>
+              <a:graphicFrameLocks xmlns:a="http://schemas.openxmlformats.org/drawingml/2006/main" noChangeAspect="1"/>
+            </wp:cNvGraphicFramePr>
+            <a:graphic xmlns:a="http://schemas.openxmlformats.org/drawingml/2006/main">
+              <a:graphicData uri="http://schemas.openxmlformats.org/drawingml/2006/picture">
+                <pic:pic xmlns:pic="http://schemas.openxmlformats.org/drawingml/2006/picture">
+                  <pic:nvPicPr>
+                    <pic:cNvPr id="1" name=""/>
+                    <pic:cNvPicPr/>
+                  </pic:nvPicPr>
+                  <pic:blipFill>
+                    <a:blip r:embed="rId23"/>
+                    <a:stretch>
+                      <a:fillRect/>
+                    </a:stretch>
+                  </pic:blipFill>
+                  <pic:spPr>
+                    <a:xfrm>
+                      <a:off x="0" y="0"/>
+                      <a:ext cx="5400040" cy="4245610"/>
+                    </a:xfrm>
+                    <a:prstGeom prst="rect">
+                      <a:avLst/>
+                    </a:prstGeom>
+                  </pic:spPr>
+                </pic:pic>
+              </a:graphicData>
+            </a:graphic>
+          </wp:inline>
+        </w:drawing>
+      </w:r>
+    </w:p>
+    <w:p>
+      <w:pPr>
+        <w:rPr>
+          <w:sz w:val="24"/>
+          <w:szCs w:val="24"/>
+        </w:rPr>
+      </w:pPr>
+    </w:p>
+    <w:p>
+      <w:pPr>
+        <w:rPr>
+          <w:sz w:val="24"/>
+          <w:szCs w:val="24"/>
+        </w:rPr>
+      </w:pPr>
+    </w:p>
+    <w:p>
+      <w:pPr>
+        <w:rPr>
+          <w:sz w:val="24"/>
+          <w:szCs w:val="24"/>
+        </w:rPr>
+      </w:pPr>
+    </w:p>
+    <w:p>
+      <w:pPr>
+        <w:rPr>
+          <w:b/>
+          <w:bCs/>
+          <w:i/>
+          <w:iCs/>
+          <w:sz w:val="32"/>
+          <w:szCs w:val="32"/>
+        </w:rPr>
+      </w:pPr>
+      <w:r>
+        <w:rPr>
+          <w:b/>
+          <w:bCs/>
+          <w:i/>
+          <w:iCs/>
+          <w:sz w:val="32"/>
+          <w:szCs w:val="32"/>
+        </w:rPr>
+        <w:t>Compras</w:t>
+      </w:r>
+      <w:r>
+        <w:rPr>
+          <w:b/>
+          <w:bCs/>
+          <w:i/>
+          <w:iCs/>
+          <w:sz w:val="32"/>
+          <w:szCs w:val="32"/>
+        </w:rPr>
+        <w:t xml:space="preserve"> </w:t>
+      </w:r>
+    </w:p>
+    <w:p>
+      <w:pPr>
+        <w:rPr>
+          <w:sz w:val="24"/>
+          <w:szCs w:val="24"/>
+        </w:rPr>
+      </w:pPr>
+      <w:r>
+        <w:rPr>
+          <w:sz w:val="24"/>
+          <w:szCs w:val="24"/>
+        </w:rPr>
+        <w:t xml:space="preserve">Mostrar las compras del día en </w:t>
+      </w:r>
+      <w:r>
+        <w:rPr>
+          <w:sz w:val="24"/>
+          <w:szCs w:val="24"/>
+        </w:rPr>
+        <w:t xml:space="preserve">el </w:t>
+      </w:r>
+      <w:proofErr w:type="spellStart"/>
+      <w:r>
+        <w:rPr>
+          <w:sz w:val="24"/>
+          <w:szCs w:val="24"/>
+        </w:rPr>
+        <w:t>modulo</w:t>
+      </w:r>
+      <w:proofErr w:type="spellEnd"/>
+      <w:r>
+        <w:rPr>
+          <w:sz w:val="24"/>
+          <w:szCs w:val="24"/>
+        </w:rPr>
+        <w:t xml:space="preserve"> de nueva compra.</w:t>
+      </w:r>
+    </w:p>
+    <w:p>
+      <w:pPr>
+        <w:rPr>
+          <w:sz w:val="24"/>
+          <w:szCs w:val="24"/>
+        </w:rPr>
+      </w:pPr>
+      <w:r>
+        <w:rPr>
+          <w:sz w:val="24"/>
+          <w:szCs w:val="24"/>
+        </w:rPr>
+        <w:t>Cambiar icono</w:t>
+      </w:r>
+    </w:p>
+    <w:p>
+      <w:pPr>
+        <w:rPr>
+          <w:sz w:val="24"/>
+          <w:szCs w:val="24"/>
+        </w:rPr>
+      </w:pPr>
+      <w:r>
+        <w:rPr>
+          <w:noProof/>
+        </w:rPr>
+        <w:drawing>
+          <wp:inline distT="0" distB="0" distL="0" distR="0" wp14:anchorId="04F68236" wp14:editId="757A31D3">
+            <wp:extent cx="5400040" cy="2338070"/>
+            <wp:effectExtent l="0" t="0" r="0" b="5080"/>
+            <wp:docPr id="28" name="Imagen 28"/>
+            <wp:cNvGraphicFramePr>
+              <a:graphicFrameLocks xmlns:a="http://schemas.openxmlformats.org/drawingml/2006/main" noChangeAspect="1"/>
+            </wp:cNvGraphicFramePr>
+            <a:graphic xmlns:a="http://schemas.openxmlformats.org/drawingml/2006/main">
+              <a:graphicData uri="http://schemas.openxmlformats.org/drawingml/2006/picture">
+                <pic:pic xmlns:pic="http://schemas.openxmlformats.org/drawingml/2006/picture">
+                  <pic:nvPicPr>
+                    <pic:cNvPr id="1" name=""/>
+                    <pic:cNvPicPr/>
+                  </pic:nvPicPr>
+                  <pic:blipFill>
+                    <a:blip r:embed="rId16"/>
+                    <a:stretch>
+                      <a:fillRect/>
+                    </a:stretch>
+                  </pic:blipFill>
+                  <pic:spPr>
+                    <a:xfrm>
+                      <a:off x="0" y="0"/>
+                      <a:ext cx="5400040" cy="2338070"/>
+                    </a:xfrm>
+                    <a:prstGeom prst="rect">
+                      <a:avLst/>
+                    </a:prstGeom>
+                  </pic:spPr>
+                </pic:pic>
+              </a:graphicData>
+            </a:graphic>
+          </wp:inline>
+        </w:drawing>
+      </w:r>
+    </w:p>
+    <w:p>
+      <w:pPr>
+        <w:rPr>
+          <w:b/>
+          <w:bCs/>
+          <w:i/>
+          <w:iCs/>
+          <w:sz w:val="32"/>
+          <w:szCs w:val="32"/>
+        </w:rPr>
+      </w:pPr>
+    </w:p>
+    <w:p>
+      <w:pPr>
+        <w:rPr>
+          <w:b/>
+          <w:bCs/>
+          <w:i/>
+          <w:iCs/>
+          <w:sz w:val="32"/>
+          <w:szCs w:val="32"/>
+        </w:rPr>
+      </w:pPr>
+    </w:p>
+    <w:p>
+      <w:pPr>
+        <w:rPr>
+          <w:b/>
+          <w:bCs/>
+          <w:i/>
+          <w:iCs/>
+          <w:sz w:val="32"/>
+          <w:szCs w:val="32"/>
+        </w:rPr>
+      </w:pPr>
+    </w:p>
+    <w:p>
+      <w:pPr>
+        <w:rPr>
+          <w:b/>
+          <w:bCs/>
+          <w:i/>
+          <w:iCs/>
+          <w:sz w:val="32"/>
+          <w:szCs w:val="32"/>
+        </w:rPr>
+      </w:pPr>
+    </w:p>
+    <w:p>
+      <w:pPr>
+        <w:rPr>
+          <w:b/>
+          <w:bCs/>
+          <w:i/>
+          <w:iCs/>
+          <w:sz w:val="32"/>
+          <w:szCs w:val="32"/>
+        </w:rPr>
+      </w:pPr>
+      <w:r>
+        <w:rPr>
+          <w:b/>
+          <w:bCs/>
+          <w:i/>
+          <w:iCs/>
+          <w:sz w:val="32"/>
+          <w:szCs w:val="32"/>
+        </w:rPr>
+        <w:t>Clientes</w:t>
+      </w:r>
+    </w:p>
+    <w:p>
+      <w:pPr>
+        <w:rPr>
+          <w:sz w:val="24"/>
+          <w:szCs w:val="24"/>
+        </w:rPr>
+      </w:pPr>
+      <w:r>
+        <w:rPr>
+          <w:sz w:val="24"/>
+          <w:szCs w:val="24"/>
+        </w:rPr>
+        <w:t>Cambiar icono a pregunta</w:t>
+      </w:r>
+    </w:p>
+    <w:p>
+      <w:pPr>
+        <w:rPr>
+          <w:sz w:val="24"/>
+          <w:szCs w:val="24"/>
+        </w:rPr>
+      </w:pPr>
+      <w:r>
+        <w:rPr>
+          <w:noProof/>
+        </w:rPr>
+        <w:drawing>
+          <wp:inline distT="0" distB="0" distL="0" distR="0" wp14:anchorId="74972B0F" wp14:editId="665BDA87">
+            <wp:extent cx="5057775" cy="3924300"/>
+            <wp:effectExtent l="0" t="0" r="9525" b="0"/>
+            <wp:docPr id="12" name="Imagen 12"/>
+            <wp:cNvGraphicFramePr>
+              <a:graphicFrameLocks xmlns:a="http://schemas.openxmlformats.org/drawingml/2006/main" noChangeAspect="1"/>
+            </wp:cNvGraphicFramePr>
+            <a:graphic xmlns:a="http://schemas.openxmlformats.org/drawingml/2006/main">
+              <a:graphicData uri="http://schemas.openxmlformats.org/drawingml/2006/picture">
+                <pic:pic xmlns:pic="http://schemas.openxmlformats.org/drawingml/2006/picture">
+                  <pic:nvPicPr>
+                    <pic:cNvPr id="1" name=""/>
+                    <pic:cNvPicPr/>
+                  </pic:nvPicPr>
+                  <pic:blipFill>
+                    <a:blip r:embed="rId24"/>
+                    <a:stretch>
+                      <a:fillRect/>
+                    </a:stretch>
+                  </pic:blipFill>
+                  <pic:spPr>
+                    <a:xfrm>
+                      <a:off x="0" y="0"/>
+                      <a:ext cx="5057775" cy="3924300"/>
+                    </a:xfrm>
+                    <a:prstGeom prst="rect">
+                      <a:avLst/>
+                    </a:prstGeom>
+                  </pic:spPr>
+                </pic:pic>
+              </a:graphicData>
+            </a:graphic>
+          </wp:inline>
+        </w:drawing>
+      </w:r>
+    </w:p>
+    <w:p>
+      <w:pPr>
+        <w:rPr>
+          <w:b/>
+          <w:bCs/>
+          <w:i/>
+          <w:iCs/>
+          <w:sz w:val="32"/>
+          <w:szCs w:val="32"/>
+        </w:rPr>
+      </w:pPr>
+    </w:p>
+    <w:p>
+      <w:pPr>
+        <w:rPr>
+          <w:sz w:val="24"/>
+          <w:szCs w:val="24"/>
+        </w:rPr>
+      </w:pPr>
+      <w:r>
+        <w:rPr>
+          <w:sz w:val="24"/>
+          <w:szCs w:val="24"/>
+        </w:rPr>
+        <w:t>Al eliminar cliente sale alerta de que se ha modificado.</w:t>
+      </w:r>
+    </w:p>
+    <w:p>
+      <w:pPr>
+        <w:rPr>
+          <w:sz w:val="24"/>
+          <w:szCs w:val="24"/>
+        </w:rPr>
+      </w:pPr>
+      <w:r>
+        <w:rPr>
+          <w:noProof/>
+        </w:rPr>
+        <w:drawing>
+          <wp:inline distT="0" distB="0" distL="0" distR="0" wp14:anchorId="11C4A83F" wp14:editId="40773820">
+            <wp:extent cx="4400550" cy="942975"/>
+            <wp:effectExtent l="0" t="0" r="0" b="9525"/>
+            <wp:docPr id="13" name="Imagen 13"/>
+            <wp:cNvGraphicFramePr>
+              <a:graphicFrameLocks xmlns:a="http://schemas.openxmlformats.org/drawingml/2006/main" noChangeAspect="1"/>
+            </wp:cNvGraphicFramePr>
+            <a:graphic xmlns:a="http://schemas.openxmlformats.org/drawingml/2006/main">
+              <a:graphicData uri="http://schemas.openxmlformats.org/drawingml/2006/picture">
+                <pic:pic xmlns:pic="http://schemas.openxmlformats.org/drawingml/2006/picture">
+                  <pic:nvPicPr>
+                    <pic:cNvPr id="1" name=""/>
+                    <pic:cNvPicPr/>
+                  </pic:nvPicPr>
+                  <pic:blipFill>
+                    <a:blip r:embed="rId25"/>
+                    <a:stretch>
+                      <a:fillRect/>
+                    </a:stretch>
+                  </pic:blipFill>
+                  <pic:spPr>
+                    <a:xfrm>
+                      <a:off x="0" y="0"/>
+                      <a:ext cx="4400550" cy="942975"/>
+                    </a:xfrm>
+                    <a:prstGeom prst="rect">
+                      <a:avLst/>
+                    </a:prstGeom>
+                  </pic:spPr>
+                </pic:pic>
+              </a:graphicData>
+            </a:graphic>
+          </wp:inline>
+        </w:drawing>
+      </w:r>
+    </w:p>
+    <w:p>
+      <w:pPr>
+        <w:rPr>
+          <w:sz w:val="24"/>
+          <w:szCs w:val="24"/>
+        </w:rPr>
+      </w:pPr>
+    </w:p>
+    <w:p>
+      <w:pPr>
+        <w:rPr>
+          <w:sz w:val="24"/>
+          <w:szCs w:val="24"/>
+        </w:rPr>
+      </w:pPr>
+      <w:r>
+        <w:rPr>
+          <w:sz w:val="24"/>
+          <w:szCs w:val="24"/>
+        </w:rPr>
+        <w:t>Lo mismo que en los usuarios muestra todos activos e inactivos y en el campo apellido materno muestra leyenda de baja y si actualizo el cliente esa leyenda se almacena en el apellido materno.</w:t>
+      </w:r>
+    </w:p>
+    <w:p>
+      <w:pPr>
+        <w:rPr>
+          <w:sz w:val="24"/>
+          <w:szCs w:val="24"/>
+        </w:rPr>
+      </w:pPr>
+      <w:r>
+        <w:rPr>
+          <w:noProof/>
+        </w:rPr>
+        <w:lastRenderedPageBreak/>
+        <w:drawing>
+          <wp:inline distT="0" distB="0" distL="0" distR="0" wp14:anchorId="06DE0BED" wp14:editId="7E290345">
+            <wp:extent cx="5400040" cy="3511550"/>
+            <wp:effectExtent l="0" t="0" r="0" b="0"/>
+            <wp:docPr id="14" name="Imagen 14"/>
+            <wp:cNvGraphicFramePr>
+              <a:graphicFrameLocks xmlns:a="http://schemas.openxmlformats.org/drawingml/2006/main" noChangeAspect="1"/>
+            </wp:cNvGraphicFramePr>
+            <a:graphic xmlns:a="http://schemas.openxmlformats.org/drawingml/2006/main">
+              <a:graphicData uri="http://schemas.openxmlformats.org/drawingml/2006/picture">
+                <pic:pic xmlns:pic="http://schemas.openxmlformats.org/drawingml/2006/picture">
+                  <pic:nvPicPr>
+                    <pic:cNvPr id="1" name=""/>
+                    <pic:cNvPicPr/>
+                  </pic:nvPicPr>
+                  <pic:blipFill>
+                    <a:blip r:embed="rId26"/>
+                    <a:stretch>
+                      <a:fillRect/>
+                    </a:stretch>
+                  </pic:blipFill>
+                  <pic:spPr>
+                    <a:xfrm>
+                      <a:off x="0" y="0"/>
+                      <a:ext cx="5400040" cy="3511550"/>
+                    </a:xfrm>
+                    <a:prstGeom prst="rect">
+                      <a:avLst/>
+                    </a:prstGeom>
+                  </pic:spPr>
+                </pic:pic>
+              </a:graphicData>
+            </a:graphic>
+          </wp:inline>
+        </w:drawing>
+      </w:r>
+    </w:p>
+    <w:p>
+      <w:pPr>
+        <w:rPr>
+          <w:b/>
+          <w:bCs/>
+          <w:i/>
+          <w:iCs/>
+          <w:sz w:val="32"/>
+          <w:szCs w:val="32"/>
+        </w:rPr>
+      </w:pPr>
+    </w:p>
+    <w:p>
+      <w:pPr>
+        <w:rPr>
+          <w:b/>
+          <w:bCs/>
+          <w:i/>
+          <w:iCs/>
+          <w:sz w:val="32"/>
+          <w:szCs w:val="32"/>
+        </w:rPr>
+      </w:pPr>
+      <w:r>
+        <w:rPr>
+          <w:b/>
+          <w:bCs/>
+          <w:i/>
+          <w:iCs/>
+          <w:sz w:val="32"/>
+          <w:szCs w:val="32"/>
+        </w:rPr>
+        <w:t>DESCUENTOS</w:t>
+      </w:r>
+    </w:p>
+    <w:p>
+      <w:pPr>
+        <w:rPr>
+          <w:b/>
+          <w:bCs/>
+          <w:i/>
+          <w:iCs/>
+          <w:sz w:val="32"/>
+          <w:szCs w:val="32"/>
+        </w:rPr>
+      </w:pPr>
+    </w:p>
+    <w:p>
+      <w:pPr>
+        <w:rPr>
+          <w:sz w:val="24"/>
+          <w:szCs w:val="24"/>
+        </w:rPr>
+      </w:pPr>
+    </w:p>
+    <w:p>
+      <w:pPr>
+        <w:rPr>
+          <w:b/>
+          <w:bCs/>
+          <w:i/>
+          <w:iCs/>
+          <w:sz w:val="32"/>
+          <w:szCs w:val="32"/>
+        </w:rPr>
+      </w:pPr>
+      <w:r>
+        <w:rPr>
+          <w:b/>
+          <w:bCs/>
+          <w:i/>
+          <w:iCs/>
+          <w:sz w:val="32"/>
+          <w:szCs w:val="32"/>
+        </w:rPr>
+        <w:t>PRODUCTOS</w:t>
+      </w:r>
+    </w:p>
+    <w:p>
+      <w:pPr>
+        <w:rPr>
+          <w:sz w:val="24"/>
+          <w:szCs w:val="24"/>
+        </w:rPr>
+      </w:pPr>
+      <w:r>
+        <w:rPr>
+          <w:sz w:val="24"/>
+          <w:szCs w:val="24"/>
+        </w:rPr>
+        <w:t>Cambiar icono de no resultados</w:t>
+      </w:r>
+    </w:p>
+    <w:p>
+      <w:pPr>
+        <w:rPr>
+          <w:sz w:val="24"/>
+          <w:szCs w:val="24"/>
+        </w:rPr>
+      </w:pPr>
+      <w:r>
+        <w:rPr>
+          <w:noProof/>
+        </w:rPr>
+        <w:drawing>
+          <wp:inline distT="0" distB="0" distL="0" distR="0" wp14:anchorId="5F24267D" wp14:editId="17B02CAF">
+            <wp:extent cx="5400040" cy="2259965"/>
+            <wp:effectExtent l="0" t="0" r="0" b="6985"/>
+            <wp:docPr id="15" name="Imagen 15"/>
+            <wp:cNvGraphicFramePr>
+              <a:graphicFrameLocks xmlns:a="http://schemas.openxmlformats.org/drawingml/2006/main" noChangeAspect="1"/>
+            </wp:cNvGraphicFramePr>
+            <a:graphic xmlns:a="http://schemas.openxmlformats.org/drawingml/2006/main">
+              <a:graphicData uri="http://schemas.openxmlformats.org/drawingml/2006/picture">
+                <pic:pic xmlns:pic="http://schemas.openxmlformats.org/drawingml/2006/picture">
+                  <pic:nvPicPr>
+                    <pic:cNvPr id="1" name=""/>
+                    <pic:cNvPicPr/>
+                  </pic:nvPicPr>
+                  <pic:blipFill>
+                    <a:blip r:embed="rId27"/>
+                    <a:stretch>
+                      <a:fillRect/>
+                    </a:stretch>
+                  </pic:blipFill>
+                  <pic:spPr>
+                    <a:xfrm>
+                      <a:off x="0" y="0"/>
                       <a:ext cx="5400040" cy="2259965"/>
                     </a:xfrm>
                     <a:prstGeom prst="rect">
@@ -1353,6 +2284,583 @@
         </w:rPr>
         <w:t>…</w:t>
       </w:r>
+    </w:p>
+    <w:p>
+      <w:pPr>
+        <w:rPr>
+          <w:sz w:val="24"/>
+          <w:szCs w:val="24"/>
+        </w:rPr>
+      </w:pPr>
+    </w:p>
+    <w:p>
+      <w:pPr>
+        <w:rPr>
+          <w:sz w:val="24"/>
+          <w:szCs w:val="24"/>
+        </w:rPr>
+      </w:pPr>
+      <w:r>
+        <w:rPr>
+          <w:sz w:val="24"/>
+          <w:szCs w:val="24"/>
+        </w:rPr>
+        <w:lastRenderedPageBreak/>
+        <w:t>Configurar rango de precios del ultimo rango al infinito</w:t>
+      </w:r>
+    </w:p>
+    <w:p>
+      <w:pPr>
+        <w:rPr>
+          <w:sz w:val="24"/>
+          <w:szCs w:val="24"/>
+        </w:rPr>
+      </w:pPr>
+      <w:r>
+        <w:rPr>
+          <w:noProof/>
+        </w:rPr>
+        <w:drawing>
+          <wp:inline distT="0" distB="0" distL="0" distR="0" wp14:anchorId="4F2744E4" wp14:editId="308ACEB3">
+            <wp:extent cx="5400040" cy="899795"/>
+            <wp:effectExtent l="0" t="0" r="0" b="0"/>
+            <wp:docPr id="19" name="Imagen 19"/>
+            <wp:cNvGraphicFramePr>
+              <a:graphicFrameLocks xmlns:a="http://schemas.openxmlformats.org/drawingml/2006/main" noChangeAspect="1"/>
+            </wp:cNvGraphicFramePr>
+            <a:graphic xmlns:a="http://schemas.openxmlformats.org/drawingml/2006/main">
+              <a:graphicData uri="http://schemas.openxmlformats.org/drawingml/2006/picture">
+                <pic:pic xmlns:pic="http://schemas.openxmlformats.org/drawingml/2006/picture">
+                  <pic:nvPicPr>
+                    <pic:cNvPr id="1" name=""/>
+                    <pic:cNvPicPr/>
+                  </pic:nvPicPr>
+                  <pic:blipFill>
+                    <a:blip r:embed="rId28"/>
+                    <a:stretch>
+                      <a:fillRect/>
+                    </a:stretch>
+                  </pic:blipFill>
+                  <pic:spPr>
+                    <a:xfrm>
+                      <a:off x="0" y="0"/>
+                      <a:ext cx="5400040" cy="899795"/>
+                    </a:xfrm>
+                    <a:prstGeom prst="rect">
+                      <a:avLst/>
+                    </a:prstGeom>
+                  </pic:spPr>
+                </pic:pic>
+              </a:graphicData>
+            </a:graphic>
+          </wp:inline>
+        </w:drawing>
+      </w:r>
+    </w:p>
+    <w:p>
+      <w:pPr>
+        <w:rPr>
+          <w:sz w:val="24"/>
+          <w:szCs w:val="24"/>
+        </w:rPr>
+      </w:pPr>
+    </w:p>
+    <w:p>
+      <w:pPr>
+        <w:rPr>
+          <w:sz w:val="24"/>
+          <w:szCs w:val="24"/>
+        </w:rPr>
+      </w:pPr>
+      <w:r>
+        <w:rPr>
+          <w:sz w:val="24"/>
+          <w:szCs w:val="24"/>
+        </w:rPr>
+        <w:t xml:space="preserve">El precio individual no debe de </w:t>
+      </w:r>
+      <w:proofErr w:type="gramStart"/>
+      <w:r>
+        <w:rPr>
+          <w:sz w:val="24"/>
+          <w:szCs w:val="24"/>
+        </w:rPr>
+        <w:t>ser  menor</w:t>
+      </w:r>
+      <w:proofErr w:type="gramEnd"/>
+      <w:r>
+        <w:rPr>
+          <w:sz w:val="24"/>
+          <w:szCs w:val="24"/>
+        </w:rPr>
+        <w:t xml:space="preserve"> al precio menudeo</w:t>
+      </w:r>
+    </w:p>
+    <w:p>
+      <w:pPr>
+        <w:rPr>
+          <w:sz w:val="24"/>
+          <w:szCs w:val="24"/>
+        </w:rPr>
+      </w:pPr>
+      <w:r>
+        <w:rPr>
+          <w:sz w:val="24"/>
+          <w:szCs w:val="24"/>
+        </w:rPr>
+        <w:t>En el rango de precio no debe de ser mayor al precio individual ni al precio menudeo</w:t>
+      </w:r>
+    </w:p>
+    <w:p>
+      <w:pPr>
+        <w:rPr>
+          <w:sz w:val="24"/>
+          <w:szCs w:val="24"/>
+        </w:rPr>
+      </w:pPr>
+      <w:r>
+        <w:rPr>
+          <w:noProof/>
+        </w:rPr>
+        <w:drawing>
+          <wp:inline distT="0" distB="0" distL="0" distR="0" wp14:anchorId="75F5A9C0" wp14:editId="2BDD49EB">
+            <wp:extent cx="5400040" cy="878205"/>
+            <wp:effectExtent l="0" t="0" r="0" b="0"/>
+            <wp:docPr id="21" name="Imagen 21"/>
+            <wp:cNvGraphicFramePr>
+              <a:graphicFrameLocks xmlns:a="http://schemas.openxmlformats.org/drawingml/2006/main" noChangeAspect="1"/>
+            </wp:cNvGraphicFramePr>
+            <a:graphic xmlns:a="http://schemas.openxmlformats.org/drawingml/2006/main">
+              <a:graphicData uri="http://schemas.openxmlformats.org/drawingml/2006/picture">
+                <pic:pic xmlns:pic="http://schemas.openxmlformats.org/drawingml/2006/picture">
+                  <pic:nvPicPr>
+                    <pic:cNvPr id="1" name=""/>
+                    <pic:cNvPicPr/>
+                  </pic:nvPicPr>
+                  <pic:blipFill>
+                    <a:blip r:embed="rId29"/>
+                    <a:stretch>
+                      <a:fillRect/>
+                    </a:stretch>
+                  </pic:blipFill>
+                  <pic:spPr>
+                    <a:xfrm>
+                      <a:off x="0" y="0"/>
+                      <a:ext cx="5400040" cy="878205"/>
+                    </a:xfrm>
+                    <a:prstGeom prst="rect">
+                      <a:avLst/>
+                    </a:prstGeom>
+                  </pic:spPr>
+                </pic:pic>
+              </a:graphicData>
+            </a:graphic>
+          </wp:inline>
+        </w:drawing>
+      </w:r>
+    </w:p>
+    <w:p>
+      <w:pPr>
+        <w:rPr>
+          <w:sz w:val="24"/>
+          <w:szCs w:val="24"/>
+        </w:rPr>
+      </w:pPr>
+    </w:p>
+    <w:p>
+      <w:pPr>
+        <w:rPr>
+          <w:b/>
+          <w:bCs/>
+          <w:i/>
+          <w:iCs/>
+          <w:sz w:val="32"/>
+          <w:szCs w:val="32"/>
+        </w:rPr>
+      </w:pPr>
+      <w:r>
+        <w:rPr>
+          <w:b/>
+          <w:bCs/>
+          <w:i/>
+          <w:iCs/>
+          <w:sz w:val="32"/>
+          <w:szCs w:val="32"/>
+        </w:rPr>
+        <w:t>MOVIMIENTOS DE MERCANCIA</w:t>
+      </w:r>
+      <w:r>
+        <w:rPr>
+          <w:b/>
+          <w:bCs/>
+          <w:i/>
+          <w:iCs/>
+          <w:sz w:val="32"/>
+          <w:szCs w:val="32"/>
+        </w:rPr>
+        <w:t>—PEDIDOS INTERNOS</w:t>
+      </w:r>
+    </w:p>
+    <w:p>
+      <w:pPr>
+        <w:rPr>
+          <w:sz w:val="24"/>
+          <w:szCs w:val="24"/>
+        </w:rPr>
+      </w:pPr>
+      <w:r>
+        <w:rPr>
+          <w:sz w:val="24"/>
+          <w:szCs w:val="24"/>
+        </w:rPr>
+        <w:t>Validar existencias.</w:t>
+      </w:r>
+    </w:p>
+    <w:p>
+      <w:pPr>
+        <w:rPr>
+          <w:sz w:val="24"/>
+          <w:szCs w:val="24"/>
+        </w:rPr>
+      </w:pPr>
+      <w:r>
+        <w:rPr>
+          <w:sz w:val="24"/>
+          <w:szCs w:val="24"/>
+        </w:rPr>
+        <w:t xml:space="preserve">Validar </w:t>
+      </w:r>
+      <w:proofErr w:type="spellStart"/>
+      <w:r>
+        <w:rPr>
+          <w:sz w:val="24"/>
+          <w:szCs w:val="24"/>
+        </w:rPr>
+        <w:t>idUsuario</w:t>
+      </w:r>
+      <w:proofErr w:type="spellEnd"/>
+      <w:r>
+        <w:rPr>
+          <w:sz w:val="24"/>
+          <w:szCs w:val="24"/>
+        </w:rPr>
+        <w:t xml:space="preserve"> existe y que pertenezca al </w:t>
+      </w:r>
+      <w:proofErr w:type="spellStart"/>
+      <w:r>
+        <w:rPr>
+          <w:sz w:val="24"/>
+          <w:szCs w:val="24"/>
+        </w:rPr>
+        <w:t>almacen</w:t>
+      </w:r>
+      <w:proofErr w:type="spellEnd"/>
+    </w:p>
+    <w:p>
+      <w:pPr>
+        <w:rPr>
+          <w:sz w:val="24"/>
+          <w:szCs w:val="24"/>
+        </w:rPr>
+      </w:pPr>
+      <w:r>
+        <w:rPr>
+          <w:sz w:val="24"/>
+          <w:szCs w:val="24"/>
+        </w:rPr>
+        <w:t xml:space="preserve">Afectar </w:t>
+      </w:r>
+      <w:proofErr w:type="spellStart"/>
+      <w:r>
+        <w:rPr>
+          <w:sz w:val="24"/>
+          <w:szCs w:val="24"/>
+        </w:rPr>
+        <w:t>InventarioDetalle</w:t>
+      </w:r>
+      <w:proofErr w:type="spellEnd"/>
+      <w:r>
+        <w:rPr>
+          <w:sz w:val="24"/>
+          <w:szCs w:val="24"/>
+        </w:rPr>
+        <w:t xml:space="preserve"> e </w:t>
+      </w:r>
+      <w:proofErr w:type="spellStart"/>
+      <w:r>
+        <w:rPr>
+          <w:sz w:val="24"/>
+          <w:szCs w:val="24"/>
+        </w:rPr>
+        <w:t>inventariodetallelog</w:t>
+      </w:r>
+      <w:proofErr w:type="spellEnd"/>
+      <w:r>
+        <w:rPr>
+          <w:sz w:val="24"/>
+          <w:szCs w:val="24"/>
+        </w:rPr>
+        <w:t xml:space="preserve"> del </w:t>
+      </w:r>
+      <w:proofErr w:type="spellStart"/>
+      <w:r>
+        <w:rPr>
+          <w:sz w:val="24"/>
+          <w:szCs w:val="24"/>
+        </w:rPr>
+        <w:t>almacen</w:t>
+      </w:r>
+      <w:proofErr w:type="spellEnd"/>
+      <w:r>
+        <w:rPr>
+          <w:sz w:val="24"/>
+          <w:szCs w:val="24"/>
+        </w:rPr>
+        <w:t xml:space="preserve"> solicitado cuando el estatus sea </w:t>
+      </w:r>
+      <w:r>
+        <w:rPr>
+          <w:sz w:val="24"/>
+          <w:szCs w:val="24"/>
+        </w:rPr>
+        <w:t xml:space="preserve">Pedido Enviado </w:t>
+      </w:r>
+      <w:proofErr w:type="spellStart"/>
+      <w:r>
+        <w:rPr>
+          <w:sz w:val="24"/>
+          <w:szCs w:val="24"/>
+        </w:rPr>
+        <w:t>ó</w:t>
+      </w:r>
+      <w:proofErr w:type="spellEnd"/>
+      <w:r>
+        <w:rPr>
+          <w:sz w:val="24"/>
+          <w:szCs w:val="24"/>
+        </w:rPr>
+        <w:t xml:space="preserve"> Atendido</w:t>
+      </w:r>
+    </w:p>
+    <w:p>
+      <w:pPr>
+        <w:rPr>
+          <w:sz w:val="24"/>
+          <w:szCs w:val="24"/>
+        </w:rPr>
+      </w:pPr>
+    </w:p>
+    <w:p>
+      <w:pPr>
+        <w:rPr>
+          <w:b/>
+          <w:bCs/>
+          <w:i/>
+          <w:iCs/>
+          <w:sz w:val="32"/>
+          <w:szCs w:val="32"/>
+        </w:rPr>
+      </w:pPr>
+      <w:r>
+        <w:rPr>
+          <w:b/>
+          <w:bCs/>
+          <w:i/>
+          <w:iCs/>
+          <w:sz w:val="32"/>
+          <w:szCs w:val="32"/>
+        </w:rPr>
+        <w:t>BITÀCORAS</w:t>
+      </w:r>
+    </w:p>
+    <w:p>
+      <w:r>
+        <w:t xml:space="preserve">Cambiar mensaje por </w:t>
+      </w:r>
+      <w:r>
+        <w:t>no se encontraron registros</w:t>
+      </w:r>
+    </w:p>
+    <w:p>
+      <w:r>
+        <w:rPr>
+          <w:noProof/>
+        </w:rPr>
+        <w:drawing>
+          <wp:inline distT="0" distB="0" distL="0" distR="0" wp14:anchorId="1054F0E9" wp14:editId="66DE1289">
+            <wp:extent cx="5400040" cy="1975485"/>
+            <wp:effectExtent l="0" t="0" r="0" b="5715"/>
+            <wp:docPr id="29" name="Imagen 29"/>
+            <wp:cNvGraphicFramePr>
+              <a:graphicFrameLocks xmlns:a="http://schemas.openxmlformats.org/drawingml/2006/main" noChangeAspect="1"/>
+            </wp:cNvGraphicFramePr>
+            <a:graphic xmlns:a="http://schemas.openxmlformats.org/drawingml/2006/main">
+              <a:graphicData uri="http://schemas.openxmlformats.org/drawingml/2006/picture">
+                <pic:pic xmlns:pic="http://schemas.openxmlformats.org/drawingml/2006/picture">
+                  <pic:nvPicPr>
+                    <pic:cNvPr id="1" name=""/>
+                    <pic:cNvPicPr/>
+                  </pic:nvPicPr>
+                  <pic:blipFill>
+                    <a:blip r:embed="rId30"/>
+                    <a:stretch>
+                      <a:fillRect/>
+                    </a:stretch>
+                  </pic:blipFill>
+                  <pic:spPr>
+                    <a:xfrm>
+                      <a:off x="0" y="0"/>
+                      <a:ext cx="5400040" cy="1975485"/>
+                    </a:xfrm>
+                    <a:prstGeom prst="rect">
+                      <a:avLst/>
+                    </a:prstGeom>
+                  </pic:spPr>
+                </pic:pic>
+              </a:graphicData>
+            </a:graphic>
+          </wp:inline>
+        </w:drawing>
+      </w:r>
+    </w:p>
+    <w:p/>
+    <w:p/>
+    <w:p/>
+    <w:p>
+      <w:pPr>
+        <w:rPr>
+          <w:b/>
+          <w:bCs/>
+          <w:i/>
+          <w:iCs/>
+          <w:sz w:val="32"/>
+          <w:szCs w:val="32"/>
+        </w:rPr>
+      </w:pPr>
+      <w:r>
+        <w:rPr>
+          <w:b/>
+          <w:bCs/>
+          <w:i/>
+          <w:iCs/>
+          <w:sz w:val="32"/>
+          <w:szCs w:val="32"/>
+        </w:rPr>
+        <w:lastRenderedPageBreak/>
+        <w:t>REPORTES</w:t>
+      </w:r>
+      <w:r>
+        <w:rPr>
+          <w:b/>
+          <w:bCs/>
+          <w:i/>
+          <w:iCs/>
+          <w:sz w:val="32"/>
+          <w:szCs w:val="32"/>
+        </w:rPr>
+        <w:t xml:space="preserve"> INVENTARIOS</w:t>
+      </w:r>
+    </w:p>
+    <w:p>
+      <w:pPr>
+        <w:rPr>
+          <w:sz w:val="24"/>
+          <w:szCs w:val="24"/>
+        </w:rPr>
+      </w:pPr>
+      <w:r>
+        <w:rPr>
+          <w:sz w:val="24"/>
+          <w:szCs w:val="24"/>
+        </w:rPr>
+        <w:t>Quitar combo de fechas en el inve</w:t>
+      </w:r>
+      <w:r>
+        <w:rPr>
+          <w:sz w:val="24"/>
+          <w:szCs w:val="24"/>
+        </w:rPr>
+        <w:t>ntario</w:t>
+      </w:r>
+    </w:p>
+    <w:p>
+      <w:pPr>
+        <w:rPr>
+          <w:sz w:val="24"/>
+          <w:szCs w:val="24"/>
+        </w:rPr>
+      </w:pPr>
+      <w:r>
+        <w:rPr>
+          <w:noProof/>
+        </w:rPr>
+        <w:drawing>
+          <wp:inline distT="0" distB="0" distL="0" distR="0" wp14:anchorId="49192364" wp14:editId="0359B90F">
+            <wp:extent cx="5400040" cy="3028315"/>
+            <wp:effectExtent l="0" t="0" r="0" b="635"/>
+            <wp:docPr id="30" name="Imagen 30"/>
+            <wp:cNvGraphicFramePr>
+              <a:graphicFrameLocks xmlns:a="http://schemas.openxmlformats.org/drawingml/2006/main" noChangeAspect="1"/>
+            </wp:cNvGraphicFramePr>
+            <a:graphic xmlns:a="http://schemas.openxmlformats.org/drawingml/2006/main">
+              <a:graphicData uri="http://schemas.openxmlformats.org/drawingml/2006/picture">
+                <pic:pic xmlns:pic="http://schemas.openxmlformats.org/drawingml/2006/picture">
+                  <pic:nvPicPr>
+                    <pic:cNvPr id="1" name=""/>
+                    <pic:cNvPicPr/>
+                  </pic:nvPicPr>
+                  <pic:blipFill>
+                    <a:blip r:embed="rId31"/>
+                    <a:stretch>
+                      <a:fillRect/>
+                    </a:stretch>
+                  </pic:blipFill>
+                  <pic:spPr>
+                    <a:xfrm>
+                      <a:off x="0" y="0"/>
+                      <a:ext cx="5400040" cy="3028315"/>
+                    </a:xfrm>
+                    <a:prstGeom prst="rect">
+                      <a:avLst/>
+                    </a:prstGeom>
+                  </pic:spPr>
+                </pic:pic>
+              </a:graphicData>
+            </a:graphic>
+          </wp:inline>
+        </w:drawing>
+      </w:r>
+    </w:p>
+    <w:p>
+      <w:pPr>
+        <w:rPr>
+          <w:sz w:val="24"/>
+          <w:szCs w:val="24"/>
+        </w:rPr>
+      </w:pPr>
+    </w:p>
+    <w:p>
+      <w:pPr>
+        <w:rPr>
+          <w:sz w:val="24"/>
+          <w:szCs w:val="24"/>
+        </w:rPr>
+      </w:pPr>
+      <w:r>
+        <w:rPr>
+          <w:sz w:val="24"/>
+          <w:szCs w:val="24"/>
+        </w:rPr>
+        <w:t>Agregar reporte de inventario cuanto inventario adquirió y cuanto inventario vendió.</w:t>
+      </w:r>
+    </w:p>
+    <w:p>
+      <w:pPr>
+        <w:rPr>
+          <w:sz w:val="24"/>
+          <w:szCs w:val="24"/>
+        </w:rPr>
+      </w:pPr>
     </w:p>
     <w:sectPr>
       <w:pgSz w:w="11906" w:h="16838"/>

</xml_diff>

<commit_message>
Se ocultan campos de fecha en el reporte de inventario
</commit_message>
<xml_diff>
--- a/Analisis/Pruebas/Pruebas modificaciones.docx
+++ b/Analisis/Pruebas/Pruebas modificaciones.docx
@@ -39,8 +39,17 @@
           <w:sz w:val="24"/>
           <w:szCs w:val="24"/>
         </w:rPr>
-        <w:t>Agregar nombre de usuario y rol del usuario que esta logueado</w:t>
-      </w:r>
+        <w:t xml:space="preserve">Agregar nombre de usuario y rol del usuario que esta </w:t>
+      </w:r>
+      <w:proofErr w:type="spellStart"/>
+      <w:r>
+        <w:rPr>
+          <w:sz w:val="24"/>
+          <w:szCs w:val="24"/>
+        </w:rPr>
+        <w:t>logueado</w:t>
+      </w:r>
+      <w:proofErr w:type="spellEnd"/>
     </w:p>
     <w:p>
       <w:pPr>
@@ -348,6 +357,7 @@
           <w:szCs w:val="24"/>
         </w:rPr>
       </w:pPr>
+      <w:proofErr w:type="gramStart"/>
       <w:r>
         <w:rPr>
           <w:sz w:val="24"/>
@@ -360,7 +370,15 @@
           <w:sz w:val="24"/>
           <w:szCs w:val="24"/>
         </w:rPr>
-        <w:t>baja?, eso ocasiona que cuando le doy guardar se guarde la palabra baja en el campo apellido materno</w:t>
+        <w:t>baja?</w:t>
+      </w:r>
+      <w:proofErr w:type="gramEnd"/>
+      <w:r>
+        <w:rPr>
+          <w:sz w:val="24"/>
+          <w:szCs w:val="24"/>
+        </w:rPr>
+        <w:t>, eso ocasiona que cuando le doy guardar se guarde la palabra baja en el campo apellido materno</w:t>
       </w:r>
     </w:p>
     <w:p>
@@ -1128,8 +1146,19 @@
           <w:szCs w:val="24"/>
         </w:rPr>
         <w:lastRenderedPageBreak/>
-        <w:t>En existencias solo consultar las del almacén e idSucursal</w:t>
-      </w:r>
+        <w:t xml:space="preserve">En existencias solo consultar las del almacén e </w:t>
+      </w:r>
+      <w:proofErr w:type="spellStart"/>
+      <w:r>
+        <w:rPr>
+          <w:b/>
+          <w:bCs/>
+          <w:sz w:val="24"/>
+          <w:szCs w:val="24"/>
+        </w:rPr>
+        <w:t>idSucursal</w:t>
+      </w:r>
+      <w:proofErr w:type="spellEnd"/>
     </w:p>
     <w:p>
       <w:pPr>
@@ -1417,7 +1446,27 @@
           <w:szCs w:val="24"/>
         </w:rPr>
         <w:lastRenderedPageBreak/>
-        <w:t>Al dar clic en facturar solicitar un cliente diferente al pùblico en general</w:t>
+        <w:t xml:space="preserve">Al dar clic en facturar solicitar un cliente diferente al </w:t>
+      </w:r>
+      <w:proofErr w:type="spellStart"/>
+      <w:r>
+        <w:rPr>
+          <w:b/>
+          <w:bCs/>
+          <w:sz w:val="24"/>
+          <w:szCs w:val="24"/>
+        </w:rPr>
+        <w:t>pùblico</w:t>
+      </w:r>
+      <w:proofErr w:type="spellEnd"/>
+      <w:r>
+        <w:rPr>
+          <w:b/>
+          <w:bCs/>
+          <w:sz w:val="24"/>
+          <w:szCs w:val="24"/>
+        </w:rPr>
+        <w:t xml:space="preserve"> en general</w:t>
       </w:r>
       <w:r>
         <w:rPr>
@@ -1564,7 +1613,27 @@
           <w:szCs w:val="24"/>
         </w:rPr>
         <w:lastRenderedPageBreak/>
-        <w:t>Cuando marque error por existencias no limpiar grid.</w:t>
+        <w:t xml:space="preserve">Cuando marque error por existencias no limpiar </w:t>
+      </w:r>
+      <w:proofErr w:type="spellStart"/>
+      <w:r>
+        <w:rPr>
+          <w:b/>
+          <w:bCs/>
+          <w:sz w:val="24"/>
+          <w:szCs w:val="24"/>
+        </w:rPr>
+        <w:t>grid</w:t>
+      </w:r>
+      <w:proofErr w:type="spellEnd"/>
+      <w:r>
+        <w:rPr>
+          <w:b/>
+          <w:bCs/>
+          <w:sz w:val="24"/>
+          <w:szCs w:val="24"/>
+        </w:rPr>
+        <w:t>.</w:t>
       </w:r>
       <w:r>
         <w:rPr>
@@ -1762,7 +1831,23 @@
           <w:sz w:val="24"/>
           <w:szCs w:val="24"/>
         </w:rPr>
-        <w:t>el modulo de nueva compra.</w:t>
+        <w:t xml:space="preserve">el </w:t>
+      </w:r>
+      <w:proofErr w:type="spellStart"/>
+      <w:r>
+        <w:rPr>
+          <w:sz w:val="24"/>
+          <w:szCs w:val="24"/>
+        </w:rPr>
+        <w:t>modulo</w:t>
+      </w:r>
+      <w:proofErr w:type="spellEnd"/>
+      <w:r>
+        <w:rPr>
+          <w:sz w:val="24"/>
+          <w:szCs w:val="24"/>
+        </w:rPr>
+        <w:t xml:space="preserve"> de nueva compra.</w:t>
       </w:r>
     </w:p>
     <w:p>
@@ -2270,32 +2355,49 @@
           <w:sz w:val="24"/>
           <w:szCs w:val="24"/>
         </w:rPr>
-        <w:t>Al momento de buscar agregar el loader…</w:t>
-      </w:r>
-    </w:p>
-    <w:p>
-      <w:pPr>
-        <w:rPr>
-          <w:sz w:val="24"/>
-          <w:szCs w:val="24"/>
-        </w:rPr>
-      </w:pPr>
-    </w:p>
-    <w:p>
-      <w:pPr>
-        <w:rPr>
-          <w:b/>
-          <w:bCs/>
-          <w:sz w:val="24"/>
-          <w:szCs w:val="24"/>
-        </w:rPr>
-      </w:pPr>
-      <w:r>
-        <w:rPr>
-          <w:b/>
-          <w:bCs/>
-          <w:sz w:val="24"/>
-          <w:szCs w:val="24"/>
+        <w:t xml:space="preserve">Al momento de buscar agregar el </w:t>
+      </w:r>
+      <w:proofErr w:type="spellStart"/>
+      <w:r>
+        <w:rPr>
+          <w:sz w:val="24"/>
+          <w:szCs w:val="24"/>
+        </w:rPr>
+        <w:t>loader</w:t>
+      </w:r>
+      <w:proofErr w:type="spellEnd"/>
+      <w:r>
+        <w:rPr>
+          <w:sz w:val="24"/>
+          <w:szCs w:val="24"/>
+        </w:rPr>
+        <w:t>…</w:t>
+      </w:r>
+    </w:p>
+    <w:p>
+      <w:pPr>
+        <w:rPr>
+          <w:sz w:val="24"/>
+          <w:szCs w:val="24"/>
+        </w:rPr>
+      </w:pPr>
+    </w:p>
+    <w:p>
+      <w:pPr>
+        <w:rPr>
+          <w:b/>
+          <w:bCs/>
+          <w:sz w:val="24"/>
+          <w:szCs w:val="24"/>
+        </w:rPr>
+      </w:pPr>
+      <w:r>
+        <w:rPr>
+          <w:b/>
+          <w:bCs/>
+          <w:sz w:val="24"/>
+          <w:szCs w:val="24"/>
+          <w:highlight w:val="green"/>
         </w:rPr>
         <w:lastRenderedPageBreak/>
         <w:t>Configurar rango de precios del ultimo rango al infinito</w:t>
@@ -2372,25 +2474,49 @@
           <w:bCs/>
           <w:sz w:val="24"/>
           <w:szCs w:val="24"/>
-        </w:rPr>
-        <w:t>El precio individual no debe de ser  menor al precio menudeo</w:t>
-      </w:r>
-    </w:p>
-    <w:p>
-      <w:pPr>
-        <w:rPr>
-          <w:b/>
-          <w:bCs/>
-          <w:sz w:val="24"/>
-          <w:szCs w:val="24"/>
-        </w:rPr>
-      </w:pPr>
-      <w:r>
-        <w:rPr>
-          <w:b/>
-          <w:bCs/>
-          <w:sz w:val="24"/>
-          <w:szCs w:val="24"/>
+          <w:highlight w:val="green"/>
+        </w:rPr>
+        <w:t xml:space="preserve">El precio individual no debe de </w:t>
+      </w:r>
+      <w:proofErr w:type="gramStart"/>
+      <w:r>
+        <w:rPr>
+          <w:b/>
+          <w:bCs/>
+          <w:sz w:val="24"/>
+          <w:szCs w:val="24"/>
+          <w:highlight w:val="green"/>
+        </w:rPr>
+        <w:t>ser  menor</w:t>
+      </w:r>
+      <w:proofErr w:type="gramEnd"/>
+      <w:r>
+        <w:rPr>
+          <w:b/>
+          <w:bCs/>
+          <w:sz w:val="24"/>
+          <w:szCs w:val="24"/>
+          <w:highlight w:val="green"/>
+        </w:rPr>
+        <w:t xml:space="preserve"> al precio menudeo</w:t>
+      </w:r>
+    </w:p>
+    <w:p>
+      <w:pPr>
+        <w:rPr>
+          <w:b/>
+          <w:bCs/>
+          <w:sz w:val="24"/>
+          <w:szCs w:val="24"/>
+        </w:rPr>
+      </w:pPr>
+      <w:r>
+        <w:rPr>
+          <w:b/>
+          <w:bCs/>
+          <w:sz w:val="24"/>
+          <w:szCs w:val="24"/>
+          <w:highlight w:val="green"/>
         </w:rPr>
         <w:t>En el rango de precio no debe de ser mayor al precio individual ni al precio menudeo</w:t>
       </w:r>
@@ -2512,8 +2638,33 @@
           <w:sz w:val="24"/>
           <w:szCs w:val="24"/>
         </w:rPr>
-        <w:t>Validar idUsuario existe y que pertenezca al almacen</w:t>
-      </w:r>
+        <w:t xml:space="preserve">Validar </w:t>
+      </w:r>
+      <w:proofErr w:type="spellStart"/>
+      <w:r>
+        <w:rPr>
+          <w:sz w:val="24"/>
+          <w:szCs w:val="24"/>
+        </w:rPr>
+        <w:t>idUsuario</w:t>
+      </w:r>
+      <w:proofErr w:type="spellEnd"/>
+      <w:r>
+        <w:rPr>
+          <w:sz w:val="24"/>
+          <w:szCs w:val="24"/>
+        </w:rPr>
+        <w:t xml:space="preserve"> existe y que pertenezca al </w:t>
+      </w:r>
+      <w:proofErr w:type="spellStart"/>
+      <w:r>
+        <w:rPr>
+          <w:sz w:val="24"/>
+          <w:szCs w:val="24"/>
+        </w:rPr>
+        <w:t>almacen</w:t>
+      </w:r>
+      <w:proofErr w:type="spellEnd"/>
     </w:p>
     <w:p>
       <w:pPr>
@@ -2529,12 +2680,69 @@
         </w:rPr>
         <w:t xml:space="preserve">Afectar </w:t>
       </w:r>
-      <w:r>
-        <w:rPr>
-          <w:sz w:val="24"/>
-          <w:szCs w:val="24"/>
-        </w:rPr>
-        <w:t>InventarioDetalle e inventariodetallelog del almacen solicitado cuando el estatus sea Pedido Enviado ó Atendido</w:t>
+      <w:proofErr w:type="spellStart"/>
+      <w:r>
+        <w:rPr>
+          <w:sz w:val="24"/>
+          <w:szCs w:val="24"/>
+        </w:rPr>
+        <w:t>InventarioDetalle</w:t>
+      </w:r>
+      <w:proofErr w:type="spellEnd"/>
+      <w:r>
+        <w:rPr>
+          <w:sz w:val="24"/>
+          <w:szCs w:val="24"/>
+        </w:rPr>
+        <w:t xml:space="preserve"> e </w:t>
+      </w:r>
+      <w:proofErr w:type="spellStart"/>
+      <w:r>
+        <w:rPr>
+          <w:sz w:val="24"/>
+          <w:szCs w:val="24"/>
+        </w:rPr>
+        <w:t>inventariodetallelog</w:t>
+      </w:r>
+      <w:proofErr w:type="spellEnd"/>
+      <w:r>
+        <w:rPr>
+          <w:sz w:val="24"/>
+          <w:szCs w:val="24"/>
+        </w:rPr>
+        <w:t xml:space="preserve"> del </w:t>
+      </w:r>
+      <w:proofErr w:type="spellStart"/>
+      <w:r>
+        <w:rPr>
+          <w:sz w:val="24"/>
+          <w:szCs w:val="24"/>
+        </w:rPr>
+        <w:t>almacen</w:t>
+      </w:r>
+      <w:proofErr w:type="spellEnd"/>
+      <w:r>
+        <w:rPr>
+          <w:sz w:val="24"/>
+          <w:szCs w:val="24"/>
+        </w:rPr>
+        <w:t xml:space="preserve"> solicitado cuando el estatus sea Pedido Enviado </w:t>
+      </w:r>
+      <w:proofErr w:type="spellStart"/>
+      <w:r>
+        <w:rPr>
+          <w:sz w:val="24"/>
+          <w:szCs w:val="24"/>
+        </w:rPr>
+        <w:t>ó</w:t>
+      </w:r>
+      <w:proofErr w:type="spellEnd"/>
+      <w:r>
+        <w:rPr>
+          <w:sz w:val="24"/>
+          <w:szCs w:val="24"/>
+        </w:rPr>
+        <w:t xml:space="preserve"> Atendido</w:t>
       </w:r>
     </w:p>
     <w:p>
@@ -2667,15 +2875,9 @@
         <w:rPr>
           <w:sz w:val="24"/>
           <w:szCs w:val="24"/>
-        </w:rPr>
-        <w:t>Quitar combo de fechas en el inve</w:t>
-      </w:r>
-      <w:r>
-        <w:rPr>
-          <w:sz w:val="24"/>
-          <w:szCs w:val="24"/>
-        </w:rPr>
-        <w:t>ntario</w:t>
+          <w:highlight w:val="green"/>
+        </w:rPr>
+        <w:t>Quitar combo de fechas en el inventario</w:t>
       </w:r>
     </w:p>
     <w:p>

</xml_diff>